<commit_message>
Wrote some learning diary
</commit_message>
<xml_diff>
--- a/Learning_diary_Samu.docx
+++ b/Learning_diary_Samu.docx
@@ -1,10 +1,10 @@
 
 <file path=word/document.xml><?xml version="1.0" encoding="utf-8"?>
-<w:document xmlns:wpc="http://schemas.microsoft.com/office/word/2010/wordprocessingCanvas" xmlns:cx="http://schemas.microsoft.com/office/drawing/2014/chartex" xmlns:cx1="http://schemas.microsoft.com/office/drawing/2015/9/8/chartex" xmlns:cx2="http://schemas.microsoft.com/office/drawing/2015/10/21/chartex" xmlns:cx3="http://schemas.microsoft.com/office/drawing/2016/5/9/chartex" xmlns:cx4="http://schemas.microsoft.com/office/drawing/2016/5/10/chartex" xmlns:cx5="http://schemas.microsoft.com/office/drawing/2016/5/11/chartex" xmlns:cx6="http://schemas.microsoft.com/office/drawing/2016/5/12/chartex" xmlns:cx7="http://schemas.microsoft.com/office/drawing/2016/5/13/chartex" xmlns:cx8="http://schemas.microsoft.com/office/drawing/2016/5/14/chartex" xmlns:mc="http://schemas.openxmlformats.org/markup-compatibility/2006" xmlns:aink="http://schemas.microsoft.com/office/drawing/2016/ink" xmlns:am3d="http://schemas.microsoft.com/office/drawing/2017/model3d" xmlns:o="urn:schemas-microsoft-com:office:office" xmlns:r="http://schemas.openxmlformats.org/officeDocument/2006/relationships" xmlns:m="http://schemas.openxmlformats.org/officeDocument/2006/math" xmlns:v="urn:schemas-microsoft-com:vml" xmlns:wp14="http://schemas.microsoft.com/office/word/2010/wordprocessingDrawing" xmlns:wp="http://schemas.openxmlformats.org/drawingml/2006/wordprocessingDrawing" xmlns:w10="urn:schemas-microsoft-com:office:word" xmlns:w="http://schemas.openxmlformats.org/wordprocessingml/2006/main" xmlns:w14="http://schemas.microsoft.com/office/word/2010/wordml" xmlns:w15="http://schemas.microsoft.com/office/word/2012/wordml" xmlns:w16cid="http://schemas.microsoft.com/office/word/2016/wordml/cid" xmlns:w16se="http://schemas.microsoft.com/office/word/2015/wordml/symex" xmlns:wpg="http://schemas.microsoft.com/office/word/2010/wordprocessingGroup" xmlns:wpi="http://schemas.microsoft.com/office/word/2010/wordprocessingInk" xmlns:wne="http://schemas.microsoft.com/office/word/2006/wordml" xmlns:wps="http://schemas.microsoft.com/office/word/2010/wordprocessingShape" mc:Ignorable="w14 w15 w16se w16cid wp14">
+<w:document xmlns:wpc="http://schemas.microsoft.com/office/word/2010/wordprocessingCanvas" xmlns:cx="http://schemas.microsoft.com/office/drawing/2014/chartex" xmlns:cx1="http://schemas.microsoft.com/office/drawing/2015/9/8/chartex" xmlns:cx2="http://schemas.microsoft.com/office/drawing/2015/10/21/chartex" xmlns:cx3="http://schemas.microsoft.com/office/drawing/2016/5/9/chartex" xmlns:cx4="http://schemas.microsoft.com/office/drawing/2016/5/10/chartex" xmlns:cx5="http://schemas.microsoft.com/office/drawing/2016/5/11/chartex" xmlns:cx6="http://schemas.microsoft.com/office/drawing/2016/5/12/chartex" xmlns:cx7="http://schemas.microsoft.com/office/drawing/2016/5/13/chartex" xmlns:cx8="http://schemas.microsoft.com/office/drawing/2016/5/14/chartex" xmlns:mc="http://schemas.openxmlformats.org/markup-compatibility/2006" xmlns:aink="http://schemas.microsoft.com/office/drawing/2016/ink" xmlns:am3d="http://schemas.microsoft.com/office/drawing/2017/model3d" xmlns:o="urn:schemas-microsoft-com:office:office" xmlns:r="http://schemas.openxmlformats.org/officeDocument/2006/relationships" xmlns:m="http://schemas.openxmlformats.org/officeDocument/2006/math" xmlns:v="urn:schemas-microsoft-com:vml" xmlns:wp14="http://schemas.microsoft.com/office/word/2010/wordprocessingDrawing" xmlns:wp="http://schemas.openxmlformats.org/drawingml/2006/wordprocessingDrawing" xmlns:w10="urn:schemas-microsoft-com:office:word" xmlns:w="http://schemas.openxmlformats.org/wordprocessingml/2006/main" xmlns:w14="http://schemas.microsoft.com/office/word/2010/wordml" xmlns:w15="http://schemas.microsoft.com/office/word/2012/wordml" xmlns:w16cex="http://schemas.microsoft.com/office/word/2018/wordml/cex" xmlns:w16cid="http://schemas.microsoft.com/office/word/2016/wordml/cid" xmlns:w16="http://schemas.microsoft.com/office/word/2018/wordml" xmlns:w16se="http://schemas.microsoft.com/office/word/2015/wordml/symex" xmlns:wpg="http://schemas.microsoft.com/office/word/2010/wordprocessingGroup" xmlns:wpi="http://schemas.microsoft.com/office/word/2010/wordprocessingInk" xmlns:wne="http://schemas.microsoft.com/office/word/2006/wordml" xmlns:wps="http://schemas.microsoft.com/office/word/2010/wordprocessingShape" mc:Ignorable="w14 w15 w16se w16cid w16 w16cex wp14">
   <w:body>
     <w:p>
       <w:pPr>
-        <w:pStyle w:val="Otsikko"/>
+        <w:pStyle w:val="Title"/>
         <w:jc w:val="both"/>
         <w:rPr>
           <w:rFonts w:ascii="Times New Roman" w:hAnsi="Times New Roman" w:cs="Times New Roman"/>
@@ -14,6 +14,7 @@
           <w:lang w:val="en-US"/>
         </w:rPr>
       </w:pPr>
+      <w:proofErr w:type="spellStart"/>
       <w:r>
         <w:rPr>
           <w:rFonts w:ascii="Times New Roman" w:hAnsi="Times New Roman" w:cs="Times New Roman"/>
@@ -22,13 +23,10 @@
           <w:szCs w:val="24"/>
           <w:lang w:val="en-US"/>
         </w:rPr>
-        <w:t>Lappeenrannan teknillinen yliopisto</w:t>
-      </w:r>
-    </w:p>
-    <w:p>
-      <w:pPr>
-        <w:pStyle w:val="Otsikko"/>
-        <w:jc w:val="both"/>
+        <w:t>Lappeenrannan</w:t>
+      </w:r>
+      <w:proofErr w:type="spellEnd"/>
+      <w:r>
         <w:rPr>
           <w:rFonts w:ascii="Times New Roman" w:hAnsi="Times New Roman" w:cs="Times New Roman"/>
           <w:b w:val="0"/>
@@ -36,7 +34,9 @@
           <w:szCs w:val="24"/>
           <w:lang w:val="en-US"/>
         </w:rPr>
-      </w:pPr>
+        <w:t xml:space="preserve"> </w:t>
+      </w:r>
+      <w:proofErr w:type="spellStart"/>
       <w:r>
         <w:rPr>
           <w:rFonts w:ascii="Times New Roman" w:hAnsi="Times New Roman" w:cs="Times New Roman"/>
@@ -45,13 +45,10 @@
           <w:szCs w:val="24"/>
           <w:lang w:val="en-US"/>
         </w:rPr>
-        <w:t>School of Business and Management</w:t>
-      </w:r>
-    </w:p>
-    <w:p>
-      <w:pPr>
-        <w:pStyle w:val="Otsikko"/>
-        <w:jc w:val="both"/>
+        <w:t>teknillinen</w:t>
+      </w:r>
+      <w:proofErr w:type="spellEnd"/>
+      <w:r>
         <w:rPr>
           <w:rFonts w:ascii="Times New Roman" w:hAnsi="Times New Roman" w:cs="Times New Roman"/>
           <w:b w:val="0"/>
@@ -59,11 +56,60 @@
           <w:szCs w:val="24"/>
           <w:lang w:val="en-US"/>
         </w:rPr>
-      </w:pPr>
+        <w:t xml:space="preserve"> </w:t>
+      </w:r>
+      <w:proofErr w:type="spellStart"/>
+      <w:r>
+        <w:rPr>
+          <w:rFonts w:ascii="Times New Roman" w:hAnsi="Times New Roman" w:cs="Times New Roman"/>
+          <w:b w:val="0"/>
+          <w:sz w:val="24"/>
+          <w:szCs w:val="24"/>
+          <w:lang w:val="en-US"/>
+        </w:rPr>
+        <w:t>yliopisto</w:t>
+      </w:r>
+      <w:proofErr w:type="spellEnd"/>
     </w:p>
     <w:p>
       <w:pPr>
-        <w:pStyle w:val="Otsikko"/>
+        <w:pStyle w:val="Title"/>
+        <w:jc w:val="both"/>
+        <w:rPr>
+          <w:rFonts w:ascii="Times New Roman" w:hAnsi="Times New Roman" w:cs="Times New Roman"/>
+          <w:b w:val="0"/>
+          <w:sz w:val="24"/>
+          <w:szCs w:val="24"/>
+          <w:lang w:val="en-US"/>
+        </w:rPr>
+      </w:pPr>
+      <w:r>
+        <w:rPr>
+          <w:rFonts w:ascii="Times New Roman" w:hAnsi="Times New Roman" w:cs="Times New Roman"/>
+          <w:b w:val="0"/>
+          <w:sz w:val="24"/>
+          <w:szCs w:val="24"/>
+          <w:lang w:val="en-US"/>
+        </w:rPr>
+        <w:t>School of Business and Management</w:t>
+      </w:r>
+    </w:p>
+    <w:p>
+      <w:pPr>
+        <w:pStyle w:val="Title"/>
+        <w:jc w:val="both"/>
+        <w:rPr>
+          <w:rFonts w:ascii="Times New Roman" w:hAnsi="Times New Roman" w:cs="Times New Roman"/>
+          <w:b w:val="0"/>
+          <w:sz w:val="24"/>
+          <w:szCs w:val="24"/>
+          <w:lang w:val="en-US"/>
+        </w:rPr>
+      </w:pPr>
+    </w:p>
+    <w:p>
+      <w:pPr>
+        <w:pStyle w:val="Title"/>
         <w:jc w:val="left"/>
         <w:rPr>
           <w:rFonts w:ascii="Times New Roman" w:hAnsi="Times New Roman"/>
@@ -76,7 +122,7 @@
     </w:p>
     <w:p>
       <w:pPr>
-        <w:pStyle w:val="Otsikko"/>
+        <w:pStyle w:val="Title"/>
         <w:jc w:val="left"/>
         <w:rPr>
           <w:sz w:val="24"/>
@@ -87,7 +133,7 @@
     </w:p>
     <w:p>
       <w:pPr>
-        <w:pStyle w:val="Otsikko"/>
+        <w:pStyle w:val="Title"/>
         <w:jc w:val="left"/>
         <w:rPr>
           <w:sz w:val="24"/>
@@ -98,7 +144,7 @@
     </w:p>
     <w:p>
       <w:pPr>
-        <w:pStyle w:val="Otsikko"/>
+        <w:pStyle w:val="Title"/>
         <w:jc w:val="left"/>
         <w:rPr>
           <w:sz w:val="24"/>
@@ -109,7 +155,7 @@
     </w:p>
     <w:p>
       <w:pPr>
-        <w:pStyle w:val="Otsikko"/>
+        <w:pStyle w:val="Title"/>
         <w:jc w:val="left"/>
         <w:rPr>
           <w:sz w:val="24"/>
@@ -120,7 +166,7 @@
     </w:p>
     <w:p>
       <w:pPr>
-        <w:pStyle w:val="Otsikko"/>
+        <w:pStyle w:val="Title"/>
         <w:jc w:val="both"/>
         <w:rPr>
           <w:rFonts w:ascii="Times New Roman" w:hAnsi="Times New Roman" w:cs="Times New Roman"/>
@@ -130,6 +176,7 @@
           <w:lang w:val="en-US"/>
         </w:rPr>
       </w:pPr>
+      <w:proofErr w:type="spellStart"/>
       <w:r>
         <w:rPr>
           <w:rFonts w:ascii="Times New Roman" w:hAnsi="Times New Roman" w:cs="Times New Roman"/>
@@ -138,13 +185,10 @@
           <w:szCs w:val="24"/>
           <w:lang w:val="en-US"/>
         </w:rPr>
-        <w:t>Sofware Development Skills</w:t>
-      </w:r>
-    </w:p>
-    <w:p>
-      <w:pPr>
-        <w:pStyle w:val="Otsikko"/>
-        <w:jc w:val="left"/>
+        <w:t>Sofware</w:t>
+      </w:r>
+      <w:proofErr w:type="spellEnd"/>
+      <w:r>
         <w:rPr>
           <w:rFonts w:ascii="Times New Roman" w:hAnsi="Times New Roman" w:cs="Times New Roman"/>
           <w:b w:val="0"/>
@@ -152,68 +196,12 @@
           <w:szCs w:val="24"/>
           <w:lang w:val="en-US"/>
         </w:rPr>
-      </w:pPr>
+        <w:t xml:space="preserve"> Development Skills</w:t>
+      </w:r>
     </w:p>
     <w:p>
       <w:pPr>
-        <w:pStyle w:val="Otsikko"/>
-        <w:jc w:val="left"/>
-        <w:rPr>
-          <w:rFonts w:ascii="Times New Roman" w:hAnsi="Times New Roman" w:cs="Times New Roman"/>
-          <w:sz w:val="24"/>
-          <w:szCs w:val="24"/>
-          <w:lang w:val="en-US"/>
-        </w:rPr>
-      </w:pPr>
-      <w:r>
-        <w:rPr>
-          <w:rFonts w:ascii="Times New Roman" w:hAnsi="Times New Roman" w:cs="Times New Roman"/>
-          <w:sz w:val="24"/>
-          <w:szCs w:val="24"/>
-          <w:lang w:val="en-US"/>
-        </w:rPr>
-        <w:t>&lt;</w:t>
-      </w:r>
-      <w:r>
-        <w:rPr>
-          <w:rFonts w:ascii="Times New Roman" w:hAnsi="Times New Roman" w:cs="Times New Roman"/>
-          <w:sz w:val="24"/>
-          <w:szCs w:val="24"/>
-          <w:lang w:val="en-US"/>
-        </w:rPr>
-        <w:t>Samu Salko</w:t>
-      </w:r>
-      <w:r>
-        <w:rPr>
-          <w:rFonts w:ascii="Times New Roman" w:hAnsi="Times New Roman" w:cs="Times New Roman"/>
-          <w:sz w:val="24"/>
-          <w:szCs w:val="24"/>
-          <w:lang w:val="en-US"/>
-        </w:rPr>
-        <w:t>&gt;, &lt;</w:t>
-      </w:r>
-      <w:r>
-        <w:rPr>
-          <w:rFonts w:ascii="Times New Roman" w:hAnsi="Times New Roman" w:cs="Times New Roman"/>
-          <w:sz w:val="24"/>
-          <w:szCs w:val="24"/>
-          <w:lang w:val="en-US"/>
-        </w:rPr>
-        <w:t>0598609</w:t>
-      </w:r>
-      <w:r>
-        <w:rPr>
-          <w:rFonts w:ascii="Times New Roman" w:hAnsi="Times New Roman" w:cs="Times New Roman"/>
-          <w:sz w:val="24"/>
-          <w:szCs w:val="24"/>
-          <w:lang w:val="en-US"/>
-        </w:rPr>
-        <w:t>&gt;</w:t>
-      </w:r>
-    </w:p>
-    <w:p>
-      <w:pPr>
-        <w:pStyle w:val="Otsikko"/>
+        <w:pStyle w:val="Title"/>
         <w:jc w:val="left"/>
         <w:rPr>
           <w:rFonts w:ascii="Times New Roman" w:hAnsi="Times New Roman" w:cs="Times New Roman"/>
@@ -226,7 +214,64 @@
     </w:p>
     <w:p>
       <w:pPr>
-        <w:pStyle w:val="Otsikko"/>
+        <w:pStyle w:val="Title"/>
+        <w:jc w:val="left"/>
+        <w:rPr>
+          <w:rFonts w:ascii="Times New Roman" w:hAnsi="Times New Roman" w:cs="Times New Roman"/>
+          <w:sz w:val="24"/>
+          <w:szCs w:val="24"/>
+          <w:lang w:val="en-US"/>
+        </w:rPr>
+      </w:pPr>
+      <w:r>
+        <w:rPr>
+          <w:rFonts w:ascii="Times New Roman" w:hAnsi="Times New Roman" w:cs="Times New Roman"/>
+          <w:sz w:val="24"/>
+          <w:szCs w:val="24"/>
+          <w:lang w:val="en-US"/>
+        </w:rPr>
+        <w:t>&lt;</w:t>
+      </w:r>
+      <w:r>
+        <w:rPr>
+          <w:rFonts w:ascii="Times New Roman" w:hAnsi="Times New Roman" w:cs="Times New Roman"/>
+          <w:sz w:val="24"/>
+          <w:szCs w:val="24"/>
+          <w:lang w:val="en-US"/>
+        </w:rPr>
+        <w:t>Samu Salko</w:t>
+      </w:r>
+      <w:r>
+        <w:rPr>
+          <w:rFonts w:ascii="Times New Roman" w:hAnsi="Times New Roman" w:cs="Times New Roman"/>
+          <w:sz w:val="24"/>
+          <w:szCs w:val="24"/>
+          <w:lang w:val="en-US"/>
+        </w:rPr>
+        <w:t>&gt;, &lt;</w:t>
+      </w:r>
+      <w:r>
+        <w:rPr>
+          <w:rFonts w:ascii="Times New Roman" w:hAnsi="Times New Roman" w:cs="Times New Roman"/>
+          <w:sz w:val="24"/>
+          <w:szCs w:val="24"/>
+          <w:lang w:val="en-US"/>
+        </w:rPr>
+        <w:t>0598609</w:t>
+      </w:r>
+      <w:r>
+        <w:rPr>
+          <w:rFonts w:ascii="Times New Roman" w:hAnsi="Times New Roman" w:cs="Times New Roman"/>
+          <w:sz w:val="24"/>
+          <w:szCs w:val="24"/>
+          <w:lang w:val="en-US"/>
+        </w:rPr>
+        <w:t>&gt;</w:t>
+      </w:r>
+    </w:p>
+    <w:p>
+      <w:pPr>
+        <w:pStyle w:val="Title"/>
         <w:jc w:val="left"/>
         <w:rPr>
           <w:rFonts w:ascii="Times New Roman" w:hAnsi="Times New Roman" w:cs="Times New Roman"/>
@@ -239,45 +284,58 @@
     </w:p>
     <w:p>
       <w:pPr>
-        <w:pStyle w:val="Otsikko"/>
+        <w:pStyle w:val="Title"/>
         <w:jc w:val="left"/>
         <w:rPr>
           <w:rFonts w:ascii="Times New Roman" w:hAnsi="Times New Roman" w:cs="Times New Roman"/>
-          <w:lang w:val="en-US"/>
-        </w:rPr>
-      </w:pPr>
-      <w:r>
-        <w:rPr>
-          <w:rFonts w:ascii="Times New Roman" w:hAnsi="Times New Roman" w:cs="Times New Roman"/>
-          <w:lang w:val="en-US"/>
-        </w:rPr>
-        <w:t xml:space="preserve">LEARNING DIARY, </w:t>
-      </w:r>
-      <w:r>
-        <w:rPr>
-          <w:rFonts w:ascii="Times New Roman" w:hAnsi="Times New Roman" w:cs="Times New Roman"/>
-          <w:lang w:val="en-US"/>
-        </w:rPr>
-        <w:t>&lt;</w:t>
-      </w:r>
-      <w:r>
-        <w:rPr>
-          <w:rFonts w:ascii="Times New Roman" w:hAnsi="Times New Roman" w:cs="Times New Roman"/>
-          <w:lang w:val="en-US"/>
-        </w:rPr>
-        <w:t>Front-End</w:t>
-      </w:r>
-      <w:r>
-        <w:rPr>
-          <w:rFonts w:ascii="Times New Roman" w:hAnsi="Times New Roman" w:cs="Times New Roman"/>
-          <w:lang w:val="en-US"/>
-        </w:rPr>
-        <w:t>&gt; MODULE</w:t>
-      </w:r>
+          <w:b w:val="0"/>
+          <w:sz w:val="24"/>
+          <w:szCs w:val="24"/>
+          <w:lang w:val="en-US"/>
+        </w:rPr>
+      </w:pPr>
     </w:p>
     <w:p>
       <w:pPr>
-        <w:pStyle w:val="Otsikko5"/>
+        <w:pStyle w:val="Title"/>
+        <w:jc w:val="left"/>
+        <w:rPr>
+          <w:rFonts w:ascii="Times New Roman" w:hAnsi="Times New Roman" w:cs="Times New Roman"/>
+          <w:lang w:val="en-US"/>
+        </w:rPr>
+      </w:pPr>
+      <w:r>
+        <w:rPr>
+          <w:rFonts w:ascii="Times New Roman" w:hAnsi="Times New Roman" w:cs="Times New Roman"/>
+          <w:lang w:val="en-US"/>
+        </w:rPr>
+        <w:t xml:space="preserve">LEARNING DIARY, </w:t>
+      </w:r>
+      <w:r>
+        <w:rPr>
+          <w:rFonts w:ascii="Times New Roman" w:hAnsi="Times New Roman" w:cs="Times New Roman"/>
+          <w:lang w:val="en-US"/>
+        </w:rPr>
+        <w:t>&lt;</w:t>
+      </w:r>
+      <w:r>
+        <w:rPr>
+          <w:rFonts w:ascii="Times New Roman" w:hAnsi="Times New Roman" w:cs="Times New Roman"/>
+          <w:lang w:val="en-US"/>
+        </w:rPr>
+        <w:t>Front-End</w:t>
+      </w:r>
+      <w:r>
+        <w:rPr>
+          <w:rFonts w:ascii="Times New Roman" w:hAnsi="Times New Roman" w:cs="Times New Roman"/>
+          <w:lang w:val="en-US"/>
+        </w:rPr>
+        <w:t>&gt; MODULE</w:t>
+      </w:r>
+    </w:p>
+    <w:p>
+      <w:pPr>
+        <w:pStyle w:val="Heading5"/>
         <w:numPr>
           <w:ilvl w:val="0"/>
           <w:numId w:val="0"/>
@@ -309,6 +367,12 @@
         </w:rPr>
         <w:t>22-25.6.2020</w:t>
       </w:r>
+      <w:r>
+        <w:rPr>
+          <w:lang w:val="en-US"/>
+        </w:rPr>
+        <w:t xml:space="preserve"> (1. video)</w:t>
+      </w:r>
     </w:p>
     <w:p>
       <w:pPr>
@@ -322,13 +386,93 @@
         <w:t>Valitsin editoriksi Visual Studion</w:t>
       </w:r>
       <w:r>
-        <w:t xml:space="preserve">, koska se oli käytössä videon esimerkissä ja olen törmännyt siihen myös toisessa kurssissa (Web applications). Asensin lisäosat mitä suositeltiin, ja arvelisin erityisesti Live serverin käytöstä olevan hyötyä opettelussa. </w:t>
+        <w:t xml:space="preserve">, koska se oli käytössä videon esimerkissä ja olen törmännyt siihen myös toisessa kurssissa (Web </w:t>
+      </w:r>
+      <w:proofErr w:type="spellStart"/>
+      <w:r>
+        <w:t>applications</w:t>
+      </w:r>
+      <w:proofErr w:type="spellEnd"/>
+      <w:r>
+        <w:t xml:space="preserve">). Asensin lisäosat mitä suositeltiin, ja arvelisin erityisesti Live serverin käytöstä olevan hyötyä opettelussa. </w:t>
       </w:r>
     </w:p>
     <w:p/>
     <w:p>
       <w:r>
-        <w:t>Sattumalta itsekin koodaan macilla, niin terminaalin käyttö on tuttua, kuin myös gitin käyttö. Täytyi vain muistella että miten se remote repositorio pistettiin pystyyn. Yllätyin että ei ole parempaa tapaa kuin klikutella Githubin käyttöliittymästä, ja liittää sieltä remotea localiin (sekä upstreamiksi).</w:t>
+        <w:t xml:space="preserve">Sattumalta itsekin koodaan </w:t>
+      </w:r>
+      <w:proofErr w:type="spellStart"/>
+      <w:r>
+        <w:t>macilla</w:t>
+      </w:r>
+      <w:proofErr w:type="spellEnd"/>
+      <w:r>
+        <w:t xml:space="preserve">, niin terminaalin käyttö on tuttua, kuin myös </w:t>
+      </w:r>
+      <w:proofErr w:type="spellStart"/>
+      <w:r>
+        <w:t>gitin</w:t>
+      </w:r>
+      <w:proofErr w:type="spellEnd"/>
+      <w:r>
+        <w:t xml:space="preserve"> käyttö. Täytyi vain muistella että miten se </w:t>
+      </w:r>
+      <w:proofErr w:type="spellStart"/>
+      <w:r>
+        <w:t>remote</w:t>
+      </w:r>
+      <w:proofErr w:type="spellEnd"/>
+      <w:r>
+        <w:t xml:space="preserve"> </w:t>
+      </w:r>
+      <w:proofErr w:type="spellStart"/>
+      <w:r>
+        <w:t>repositorio</w:t>
+      </w:r>
+      <w:proofErr w:type="spellEnd"/>
+      <w:r>
+        <w:t xml:space="preserve"> pistettiin pystyyn. Yllätyin että ei ole parempaa tapaa kuin </w:t>
+      </w:r>
+      <w:proofErr w:type="spellStart"/>
+      <w:r>
+        <w:t>klikutella</w:t>
+      </w:r>
+      <w:proofErr w:type="spellEnd"/>
+      <w:r>
+        <w:t xml:space="preserve"> </w:t>
+      </w:r>
+      <w:proofErr w:type="spellStart"/>
+      <w:r>
+        <w:t>Githubin</w:t>
+      </w:r>
+      <w:proofErr w:type="spellEnd"/>
+      <w:r>
+        <w:t xml:space="preserve"> käyttöliittymästä, ja liittää sieltä </w:t>
+      </w:r>
+      <w:proofErr w:type="spellStart"/>
+      <w:r>
+        <w:t>remotea</w:t>
+      </w:r>
+      <w:proofErr w:type="spellEnd"/>
+      <w:r>
+        <w:t xml:space="preserve"> </w:t>
+      </w:r>
+      <w:proofErr w:type="spellStart"/>
+      <w:r>
+        <w:t>localiin</w:t>
+      </w:r>
+      <w:proofErr w:type="spellEnd"/>
+      <w:r>
+        <w:t xml:space="preserve"> (sekä </w:t>
+      </w:r>
+      <w:proofErr w:type="spellStart"/>
+      <w:r>
+        <w:t>upstreamiksi</w:t>
+      </w:r>
+      <w:proofErr w:type="spellEnd"/>
+      <w:r>
+        <w:t>).</w:t>
       </w:r>
       <w:r>
         <w:t xml:space="preserve"> Pientä säätöä, mutta lopulta </w:t>
@@ -337,33 +481,165 @@
         <w:t>3:lla kerralla laittamaan asiat kansioihi</w:t>
       </w:r>
       <w:r>
-        <w:t>n, sekä localin ja remoten yhdistäminen</w:t>
+        <w:t xml:space="preserve">n, sekä </w:t>
+      </w:r>
+      <w:proofErr w:type="spellStart"/>
+      <w:r>
+        <w:t>localin</w:t>
+      </w:r>
+      <w:proofErr w:type="spellEnd"/>
+      <w:r>
+        <w:t xml:space="preserve"> ja </w:t>
+      </w:r>
+      <w:proofErr w:type="spellStart"/>
+      <w:r>
+        <w:t>remoten</w:t>
+      </w:r>
+      <w:proofErr w:type="spellEnd"/>
+      <w:r>
+        <w:t xml:space="preserve"> yhdistäminen</w:t>
       </w:r>
       <w:r>
         <w:t xml:space="preserve"> ei kaatunut</w:t>
       </w:r>
       <w:r>
-        <w:t xml:space="preserve"> remotessa lisätyn</w:t>
-      </w:r>
-      <w:r>
-        <w:t xml:space="preserve"> README-dokumentin commit-historiaan..</w:t>
+        <w:t xml:space="preserve"> </w:t>
+      </w:r>
+      <w:proofErr w:type="spellStart"/>
+      <w:r>
+        <w:t>remotessa</w:t>
+      </w:r>
+      <w:proofErr w:type="spellEnd"/>
+      <w:r>
+        <w:t xml:space="preserve"> lisätyn</w:t>
+      </w:r>
+      <w:r>
+        <w:t xml:space="preserve"> README-dokumentin </w:t>
+      </w:r>
+      <w:proofErr w:type="spellStart"/>
+      <w:r>
+        <w:t>commit</w:t>
+      </w:r>
+      <w:proofErr w:type="spellEnd"/>
+      <w:r>
+        <w:t>-historiaan</w:t>
+      </w:r>
+      <w:r>
+        <w:t>.</w:t>
       </w:r>
     </w:p>
     <w:p/>
     <w:p>
       <w:r>
-        <w:t>25.6.2020  (klo 22:00-&gt;)</w:t>
+        <w:t>11.7.2020</w:t>
+      </w:r>
+      <w:r>
+        <w:t xml:space="preserve"> (2</w:t>
+      </w:r>
+      <w:r>
+        <w:t>. ja 3. video</w:t>
+      </w:r>
+      <w:r>
+        <w:t>)</w:t>
       </w:r>
     </w:p>
     <w:p>
-      <w:pPr>
-        <w:pStyle w:val="Leipteksti"/>
-        <w:rPr>
-          <w:lang w:val="en-US"/>
-        </w:rPr>
-      </w:pPr>
-      <w:bookmarkStart w:id="0" w:name="_GoBack"/>
-      <w:bookmarkEnd w:id="0"/>
+      <w:r>
+        <w:t xml:space="preserve">Asensin ohjelmiston myös pöytäkoneelle (Windows). Videolla oli paljon </w:t>
+      </w:r>
+      <w:proofErr w:type="spellStart"/>
+      <w:r>
+        <w:t>hmtl:n</w:t>
+      </w:r>
+      <w:proofErr w:type="spellEnd"/>
+      <w:r>
+        <w:t xml:space="preserve"> kirjoituksessa käytettäviä pikanäppäinyhdistelmiä, joita pyrin heti omaksumaan. Z-indeksien käyttö tuntuu aluksi sekavalta, jos sivu saattaa sisältää useita </w:t>
+      </w:r>
+      <w:proofErr w:type="spellStart"/>
+      <w:r>
+        <w:t>päällekäisiä</w:t>
+      </w:r>
+      <w:proofErr w:type="spellEnd"/>
+      <w:r>
+        <w:t xml:space="preserve"> asioita, mutta tämä varmaan harvemmin tulee ongelmaksi. Muuttujien ja funktioiden käyttö </w:t>
+      </w:r>
+      <w:proofErr w:type="spellStart"/>
+      <w:r>
+        <w:t>sass:in</w:t>
+      </w:r>
+      <w:proofErr w:type="spellEnd"/>
+      <w:r>
+        <w:t xml:space="preserve"> kanssa tuntui myös hieman vaikealta, kun on käytössä samanaikaisesti (sisennyksillä) id, </w:t>
+      </w:r>
+      <w:proofErr w:type="spellStart"/>
+      <w:r>
+        <w:t>class</w:t>
+      </w:r>
+      <w:proofErr w:type="spellEnd"/>
+      <w:r>
+        <w:t xml:space="preserve">, muuttujat ja funktiot. </w:t>
+      </w:r>
+    </w:p>
+    <w:p/>
+    <w:p>
+      <w:r>
+        <w:t xml:space="preserve">Hieman ongelmia tuli </w:t>
+      </w:r>
+      <w:proofErr w:type="spellStart"/>
+      <w:r>
+        <w:t>menubuttonin</w:t>
+      </w:r>
+      <w:proofErr w:type="spellEnd"/>
+      <w:r>
+        <w:t xml:space="preserve"> sijainnin kanssa, koska se oli aluksi vasemmassa yläkulmassa. Etsin aika kauan virhettä sen ympäristöstä ja vertailin videon koodiin, mutta </w:t>
+      </w:r>
+      <w:r>
+        <w:lastRenderedPageBreak/>
+        <w:t xml:space="preserve">yllätykseksi ongelma löytyi </w:t>
+      </w:r>
+      <w:proofErr w:type="spellStart"/>
+      <w:r>
+        <w:t>header-classin</w:t>
+      </w:r>
+      <w:proofErr w:type="spellEnd"/>
+      <w:r>
+        <w:t xml:space="preserve"> </w:t>
+      </w:r>
+      <w:proofErr w:type="spellStart"/>
+      <w:r>
+        <w:t>width</w:t>
+      </w:r>
+      <w:proofErr w:type="spellEnd"/>
+      <w:r>
+        <w:t xml:space="preserve">-ominaisuudesta, joka oli jäänyt määrittämättä. </w:t>
+      </w:r>
+    </w:p>
+    <w:p/>
+    <w:p>
+      <w:proofErr w:type="spellStart"/>
+      <w:r>
+        <w:t>Javascriptin</w:t>
+      </w:r>
+      <w:proofErr w:type="spellEnd"/>
+      <w:r>
+        <w:t xml:space="preserve"> kirjoittaminen oli tuttua jo Web </w:t>
+      </w:r>
+      <w:proofErr w:type="spellStart"/>
+      <w:r>
+        <w:t>applications</w:t>
+      </w:r>
+      <w:proofErr w:type="spellEnd"/>
+      <w:r>
+        <w:t xml:space="preserve"> -kurssilta, eikä siinä tullut uutta asiaa. Oli hieno käyttää jälleen </w:t>
+      </w:r>
+      <w:proofErr w:type="spellStart"/>
+      <w:r>
+        <w:t>javascriptiä</w:t>
+      </w:r>
+      <w:proofErr w:type="spellEnd"/>
+      <w:r>
+        <w:t xml:space="preserve"> html:n muokkaamiseen. </w:t>
+      </w:r>
     </w:p>
     <w:sectPr>
       <w:headerReference w:type="default" r:id="rId10"/>
@@ -378,7 +654,7 @@
 </file>
 
 <file path=word/endnotes.xml><?xml version="1.0" encoding="utf-8"?>
-<w:endnotes xmlns:wpc="http://schemas.microsoft.com/office/word/2010/wordprocessingCanvas" xmlns:cx="http://schemas.microsoft.com/office/drawing/2014/chartex" xmlns:cx1="http://schemas.microsoft.com/office/drawing/2015/9/8/chartex" xmlns:cx2="http://schemas.microsoft.com/office/drawing/2015/10/21/chartex" xmlns:cx3="http://schemas.microsoft.com/office/drawing/2016/5/9/chartex" xmlns:cx4="http://schemas.microsoft.com/office/drawing/2016/5/10/chartex" xmlns:cx5="http://schemas.microsoft.com/office/drawing/2016/5/11/chartex" xmlns:cx6="http://schemas.microsoft.com/office/drawing/2016/5/12/chartex" xmlns:cx7="http://schemas.microsoft.com/office/drawing/2016/5/13/chartex" xmlns:cx8="http://schemas.microsoft.com/office/drawing/2016/5/14/chartex" xmlns:mc="http://schemas.openxmlformats.org/markup-compatibility/2006" xmlns:aink="http://schemas.microsoft.com/office/drawing/2016/ink" xmlns:am3d="http://schemas.microsoft.com/office/drawing/2017/model3d" xmlns:o="urn:schemas-microsoft-com:office:office" xmlns:r="http://schemas.openxmlformats.org/officeDocument/2006/relationships" xmlns:m="http://schemas.openxmlformats.org/officeDocument/2006/math" xmlns:v="urn:schemas-microsoft-com:vml" xmlns:wp14="http://schemas.microsoft.com/office/word/2010/wordprocessingDrawing" xmlns:wp="http://schemas.openxmlformats.org/drawingml/2006/wordprocessingDrawing" xmlns:w10="urn:schemas-microsoft-com:office:word" xmlns:w="http://schemas.openxmlformats.org/wordprocessingml/2006/main" xmlns:w14="http://schemas.microsoft.com/office/word/2010/wordml" xmlns:w15="http://schemas.microsoft.com/office/word/2012/wordml" xmlns:w16cid="http://schemas.microsoft.com/office/word/2016/wordml/cid" xmlns:w16se="http://schemas.microsoft.com/office/word/2015/wordml/symex" xmlns:wpg="http://schemas.microsoft.com/office/word/2010/wordprocessingGroup" xmlns:wpi="http://schemas.microsoft.com/office/word/2010/wordprocessingInk" xmlns:wne="http://schemas.microsoft.com/office/word/2006/wordml" xmlns:wps="http://schemas.microsoft.com/office/word/2010/wordprocessingShape" mc:Ignorable="w14 w15 w16se w16cid wp14">
+<w:endnotes xmlns:wpc="http://schemas.microsoft.com/office/word/2010/wordprocessingCanvas" xmlns:cx="http://schemas.microsoft.com/office/drawing/2014/chartex" xmlns:cx1="http://schemas.microsoft.com/office/drawing/2015/9/8/chartex" xmlns:cx2="http://schemas.microsoft.com/office/drawing/2015/10/21/chartex" xmlns:cx3="http://schemas.microsoft.com/office/drawing/2016/5/9/chartex" xmlns:cx4="http://schemas.microsoft.com/office/drawing/2016/5/10/chartex" xmlns:cx5="http://schemas.microsoft.com/office/drawing/2016/5/11/chartex" xmlns:cx6="http://schemas.microsoft.com/office/drawing/2016/5/12/chartex" xmlns:cx7="http://schemas.microsoft.com/office/drawing/2016/5/13/chartex" xmlns:cx8="http://schemas.microsoft.com/office/drawing/2016/5/14/chartex" xmlns:mc="http://schemas.openxmlformats.org/markup-compatibility/2006" xmlns:aink="http://schemas.microsoft.com/office/drawing/2016/ink" xmlns:am3d="http://schemas.microsoft.com/office/drawing/2017/model3d" xmlns:o="urn:schemas-microsoft-com:office:office" xmlns:r="http://schemas.openxmlformats.org/officeDocument/2006/relationships" xmlns:m="http://schemas.openxmlformats.org/officeDocument/2006/math" xmlns:v="urn:schemas-microsoft-com:vml" xmlns:wp14="http://schemas.microsoft.com/office/word/2010/wordprocessingDrawing" xmlns:wp="http://schemas.openxmlformats.org/drawingml/2006/wordprocessingDrawing" xmlns:w10="urn:schemas-microsoft-com:office:word" xmlns:w="http://schemas.openxmlformats.org/wordprocessingml/2006/main" xmlns:w14="http://schemas.microsoft.com/office/word/2010/wordml" xmlns:w15="http://schemas.microsoft.com/office/word/2012/wordml" xmlns:w16cex="http://schemas.microsoft.com/office/word/2018/wordml/cex" xmlns:w16cid="http://schemas.microsoft.com/office/word/2016/wordml/cid" xmlns:w16="http://schemas.microsoft.com/office/word/2018/wordml" xmlns:w16se="http://schemas.microsoft.com/office/word/2015/wordml/symex" xmlns:wpg="http://schemas.microsoft.com/office/word/2010/wordprocessingGroup" xmlns:wpi="http://schemas.microsoft.com/office/word/2010/wordprocessingInk" xmlns:wne="http://schemas.microsoft.com/office/word/2006/wordml" xmlns:wps="http://schemas.microsoft.com/office/word/2010/wordprocessingShape" mc:Ignorable="w14 w15 w16se w16cid w16 w16cex wp14">
   <w:endnote w:type="separator" w:id="-1">
     <w:p>
       <w:r>
@@ -397,10 +673,10 @@
 </file>
 
 <file path=word/footer1.xml><?xml version="1.0" encoding="utf-8"?>
-<w:ftr xmlns:wpc="http://schemas.microsoft.com/office/word/2010/wordprocessingCanvas" xmlns:cx="http://schemas.microsoft.com/office/drawing/2014/chartex" xmlns:cx1="http://schemas.microsoft.com/office/drawing/2015/9/8/chartex" xmlns:cx2="http://schemas.microsoft.com/office/drawing/2015/10/21/chartex" xmlns:cx3="http://schemas.microsoft.com/office/drawing/2016/5/9/chartex" xmlns:cx4="http://schemas.microsoft.com/office/drawing/2016/5/10/chartex" xmlns:cx5="http://schemas.microsoft.com/office/drawing/2016/5/11/chartex" xmlns:cx6="http://schemas.microsoft.com/office/drawing/2016/5/12/chartex" xmlns:cx7="http://schemas.microsoft.com/office/drawing/2016/5/13/chartex" xmlns:cx8="http://schemas.microsoft.com/office/drawing/2016/5/14/chartex" xmlns:mc="http://schemas.openxmlformats.org/markup-compatibility/2006" xmlns:aink="http://schemas.microsoft.com/office/drawing/2016/ink" xmlns:am3d="http://schemas.microsoft.com/office/drawing/2017/model3d" xmlns:o="urn:schemas-microsoft-com:office:office" xmlns:r="http://schemas.openxmlformats.org/officeDocument/2006/relationships" xmlns:m="http://schemas.openxmlformats.org/officeDocument/2006/math" xmlns:v="urn:schemas-microsoft-com:vml" xmlns:wp14="http://schemas.microsoft.com/office/word/2010/wordprocessingDrawing" xmlns:wp="http://schemas.openxmlformats.org/drawingml/2006/wordprocessingDrawing" xmlns:w10="urn:schemas-microsoft-com:office:word" xmlns:w="http://schemas.openxmlformats.org/wordprocessingml/2006/main" xmlns:w14="http://schemas.microsoft.com/office/word/2010/wordml" xmlns:w15="http://schemas.microsoft.com/office/word/2012/wordml" xmlns:w16cid="http://schemas.microsoft.com/office/word/2016/wordml/cid" xmlns:w16se="http://schemas.microsoft.com/office/word/2015/wordml/symex" xmlns:wpg="http://schemas.microsoft.com/office/word/2010/wordprocessingGroup" xmlns:wpi="http://schemas.microsoft.com/office/word/2010/wordprocessingInk" xmlns:wne="http://schemas.microsoft.com/office/word/2006/wordml" xmlns:wps="http://schemas.microsoft.com/office/word/2010/wordprocessingShape" mc:Ignorable="w14 w15 w16se w16cid wp14">
+<w:ftr xmlns:wpc="http://schemas.microsoft.com/office/word/2010/wordprocessingCanvas" xmlns:cx="http://schemas.microsoft.com/office/drawing/2014/chartex" xmlns:cx1="http://schemas.microsoft.com/office/drawing/2015/9/8/chartex" xmlns:cx2="http://schemas.microsoft.com/office/drawing/2015/10/21/chartex" xmlns:cx3="http://schemas.microsoft.com/office/drawing/2016/5/9/chartex" xmlns:cx4="http://schemas.microsoft.com/office/drawing/2016/5/10/chartex" xmlns:cx5="http://schemas.microsoft.com/office/drawing/2016/5/11/chartex" xmlns:cx6="http://schemas.microsoft.com/office/drawing/2016/5/12/chartex" xmlns:cx7="http://schemas.microsoft.com/office/drawing/2016/5/13/chartex" xmlns:cx8="http://schemas.microsoft.com/office/drawing/2016/5/14/chartex" xmlns:mc="http://schemas.openxmlformats.org/markup-compatibility/2006" xmlns:aink="http://schemas.microsoft.com/office/drawing/2016/ink" xmlns:am3d="http://schemas.microsoft.com/office/drawing/2017/model3d" xmlns:o="urn:schemas-microsoft-com:office:office" xmlns:r="http://schemas.openxmlformats.org/officeDocument/2006/relationships" xmlns:m="http://schemas.openxmlformats.org/officeDocument/2006/math" xmlns:v="urn:schemas-microsoft-com:vml" xmlns:wp14="http://schemas.microsoft.com/office/word/2010/wordprocessingDrawing" xmlns:wp="http://schemas.openxmlformats.org/drawingml/2006/wordprocessingDrawing" xmlns:w10="urn:schemas-microsoft-com:office:word" xmlns:w="http://schemas.openxmlformats.org/wordprocessingml/2006/main" xmlns:w14="http://schemas.microsoft.com/office/word/2010/wordml" xmlns:w15="http://schemas.microsoft.com/office/word/2012/wordml" xmlns:w16cex="http://schemas.microsoft.com/office/word/2018/wordml/cex" xmlns:w16cid="http://schemas.microsoft.com/office/word/2016/wordml/cid" xmlns:w16="http://schemas.microsoft.com/office/word/2018/wordml" xmlns:w16se="http://schemas.microsoft.com/office/word/2015/wordml/symex" xmlns:wpg="http://schemas.microsoft.com/office/word/2010/wordprocessingGroup" xmlns:wpi="http://schemas.microsoft.com/office/word/2010/wordprocessingInk" xmlns:wne="http://schemas.microsoft.com/office/word/2006/wordml" xmlns:wps="http://schemas.microsoft.com/office/word/2010/wordprocessingShape" mc:Ignorable="w14 w15 w16se w16cid w16 w16cex wp14">
   <w:p>
     <w:pPr>
-      <w:pStyle w:val="Alatunniste"/>
+      <w:pStyle w:val="Footer"/>
       <w:jc w:val="center"/>
       <w:rPr>
         <w:sz w:val="20"/>
@@ -410,19 +686,19 @@
   </w:p>
   <w:p>
     <w:pPr>
-      <w:pStyle w:val="Alatunniste"/>
+      <w:pStyle w:val="Footer"/>
     </w:pPr>
   </w:p>
   <w:p>
     <w:pPr>
-      <w:pStyle w:val="Alatunniste"/>
+      <w:pStyle w:val="Footer"/>
     </w:pPr>
   </w:p>
 </w:ftr>
 </file>
 
 <file path=word/footnotes.xml><?xml version="1.0" encoding="utf-8"?>
-<w:footnotes xmlns:wpc="http://schemas.microsoft.com/office/word/2010/wordprocessingCanvas" xmlns:cx="http://schemas.microsoft.com/office/drawing/2014/chartex" xmlns:cx1="http://schemas.microsoft.com/office/drawing/2015/9/8/chartex" xmlns:cx2="http://schemas.microsoft.com/office/drawing/2015/10/21/chartex" xmlns:cx3="http://schemas.microsoft.com/office/drawing/2016/5/9/chartex" xmlns:cx4="http://schemas.microsoft.com/office/drawing/2016/5/10/chartex" xmlns:cx5="http://schemas.microsoft.com/office/drawing/2016/5/11/chartex" xmlns:cx6="http://schemas.microsoft.com/office/drawing/2016/5/12/chartex" xmlns:cx7="http://schemas.microsoft.com/office/drawing/2016/5/13/chartex" xmlns:cx8="http://schemas.microsoft.com/office/drawing/2016/5/14/chartex" xmlns:mc="http://schemas.openxmlformats.org/markup-compatibility/2006" xmlns:aink="http://schemas.microsoft.com/office/drawing/2016/ink" xmlns:am3d="http://schemas.microsoft.com/office/drawing/2017/model3d" xmlns:o="urn:schemas-microsoft-com:office:office" xmlns:r="http://schemas.openxmlformats.org/officeDocument/2006/relationships" xmlns:m="http://schemas.openxmlformats.org/officeDocument/2006/math" xmlns:v="urn:schemas-microsoft-com:vml" xmlns:wp14="http://schemas.microsoft.com/office/word/2010/wordprocessingDrawing" xmlns:wp="http://schemas.openxmlformats.org/drawingml/2006/wordprocessingDrawing" xmlns:w10="urn:schemas-microsoft-com:office:word" xmlns:w="http://schemas.openxmlformats.org/wordprocessingml/2006/main" xmlns:w14="http://schemas.microsoft.com/office/word/2010/wordml" xmlns:w15="http://schemas.microsoft.com/office/word/2012/wordml" xmlns:w16cid="http://schemas.microsoft.com/office/word/2016/wordml/cid" xmlns:w16se="http://schemas.microsoft.com/office/word/2015/wordml/symex" xmlns:wpg="http://schemas.microsoft.com/office/word/2010/wordprocessingGroup" xmlns:wpi="http://schemas.microsoft.com/office/word/2010/wordprocessingInk" xmlns:wne="http://schemas.microsoft.com/office/word/2006/wordml" xmlns:wps="http://schemas.microsoft.com/office/word/2010/wordprocessingShape" mc:Ignorable="w14 w15 w16se w16cid wp14">
+<w:footnotes xmlns:wpc="http://schemas.microsoft.com/office/word/2010/wordprocessingCanvas" xmlns:cx="http://schemas.microsoft.com/office/drawing/2014/chartex" xmlns:cx1="http://schemas.microsoft.com/office/drawing/2015/9/8/chartex" xmlns:cx2="http://schemas.microsoft.com/office/drawing/2015/10/21/chartex" xmlns:cx3="http://schemas.microsoft.com/office/drawing/2016/5/9/chartex" xmlns:cx4="http://schemas.microsoft.com/office/drawing/2016/5/10/chartex" xmlns:cx5="http://schemas.microsoft.com/office/drawing/2016/5/11/chartex" xmlns:cx6="http://schemas.microsoft.com/office/drawing/2016/5/12/chartex" xmlns:cx7="http://schemas.microsoft.com/office/drawing/2016/5/13/chartex" xmlns:cx8="http://schemas.microsoft.com/office/drawing/2016/5/14/chartex" xmlns:mc="http://schemas.openxmlformats.org/markup-compatibility/2006" xmlns:aink="http://schemas.microsoft.com/office/drawing/2016/ink" xmlns:am3d="http://schemas.microsoft.com/office/drawing/2017/model3d" xmlns:o="urn:schemas-microsoft-com:office:office" xmlns:r="http://schemas.openxmlformats.org/officeDocument/2006/relationships" xmlns:m="http://schemas.openxmlformats.org/officeDocument/2006/math" xmlns:v="urn:schemas-microsoft-com:vml" xmlns:wp14="http://schemas.microsoft.com/office/word/2010/wordprocessingDrawing" xmlns:wp="http://schemas.openxmlformats.org/drawingml/2006/wordprocessingDrawing" xmlns:w10="urn:schemas-microsoft-com:office:word" xmlns:w="http://schemas.openxmlformats.org/wordprocessingml/2006/main" xmlns:w14="http://schemas.microsoft.com/office/word/2010/wordml" xmlns:w15="http://schemas.microsoft.com/office/word/2012/wordml" xmlns:w16cex="http://schemas.microsoft.com/office/word/2018/wordml/cex" xmlns:w16cid="http://schemas.microsoft.com/office/word/2016/wordml/cid" xmlns:w16="http://schemas.microsoft.com/office/word/2018/wordml" xmlns:w16se="http://schemas.microsoft.com/office/word/2015/wordml/symex" xmlns:wpg="http://schemas.microsoft.com/office/word/2010/wordprocessingGroup" xmlns:wpi="http://schemas.microsoft.com/office/word/2010/wordprocessingInk" xmlns:wne="http://schemas.microsoft.com/office/word/2006/wordml" xmlns:wps="http://schemas.microsoft.com/office/word/2010/wordprocessingShape" mc:Ignorable="w14 w15 w16se w16cid w16 w16cex wp14">
   <w:footnote w:type="separator" w:id="-1">
     <w:p>
       <w:r>
@@ -441,10 +717,10 @@
 </file>
 
 <file path=word/header1.xml><?xml version="1.0" encoding="utf-8"?>
-<w:hdr xmlns:wpc="http://schemas.microsoft.com/office/word/2010/wordprocessingCanvas" xmlns:cx="http://schemas.microsoft.com/office/drawing/2014/chartex" xmlns:cx1="http://schemas.microsoft.com/office/drawing/2015/9/8/chartex" xmlns:cx2="http://schemas.microsoft.com/office/drawing/2015/10/21/chartex" xmlns:cx3="http://schemas.microsoft.com/office/drawing/2016/5/9/chartex" xmlns:cx4="http://schemas.microsoft.com/office/drawing/2016/5/10/chartex" xmlns:cx5="http://schemas.microsoft.com/office/drawing/2016/5/11/chartex" xmlns:cx6="http://schemas.microsoft.com/office/drawing/2016/5/12/chartex" xmlns:cx7="http://schemas.microsoft.com/office/drawing/2016/5/13/chartex" xmlns:cx8="http://schemas.microsoft.com/office/drawing/2016/5/14/chartex" xmlns:mc="http://schemas.openxmlformats.org/markup-compatibility/2006" xmlns:aink="http://schemas.microsoft.com/office/drawing/2016/ink" xmlns:am3d="http://schemas.microsoft.com/office/drawing/2017/model3d" xmlns:o="urn:schemas-microsoft-com:office:office" xmlns:r="http://schemas.openxmlformats.org/officeDocument/2006/relationships" xmlns:m="http://schemas.openxmlformats.org/officeDocument/2006/math" xmlns:v="urn:schemas-microsoft-com:vml" xmlns:wp14="http://schemas.microsoft.com/office/word/2010/wordprocessingDrawing" xmlns:wp="http://schemas.openxmlformats.org/drawingml/2006/wordprocessingDrawing" xmlns:w10="urn:schemas-microsoft-com:office:word" xmlns:w="http://schemas.openxmlformats.org/wordprocessingml/2006/main" xmlns:w14="http://schemas.microsoft.com/office/word/2010/wordml" xmlns:w15="http://schemas.microsoft.com/office/word/2012/wordml" xmlns:w16cid="http://schemas.microsoft.com/office/word/2016/wordml/cid" xmlns:w16se="http://schemas.microsoft.com/office/word/2015/wordml/symex" xmlns:wpg="http://schemas.microsoft.com/office/word/2010/wordprocessingGroup" xmlns:wpi="http://schemas.microsoft.com/office/word/2010/wordprocessingInk" xmlns:wne="http://schemas.microsoft.com/office/word/2006/wordml" xmlns:wps="http://schemas.microsoft.com/office/word/2010/wordprocessingShape" mc:Ignorable="w14 w15 w16se w16cid wp14">
+<w:hdr xmlns:wpc="http://schemas.microsoft.com/office/word/2010/wordprocessingCanvas" xmlns:cx="http://schemas.microsoft.com/office/drawing/2014/chartex" xmlns:cx1="http://schemas.microsoft.com/office/drawing/2015/9/8/chartex" xmlns:cx2="http://schemas.microsoft.com/office/drawing/2015/10/21/chartex" xmlns:cx3="http://schemas.microsoft.com/office/drawing/2016/5/9/chartex" xmlns:cx4="http://schemas.microsoft.com/office/drawing/2016/5/10/chartex" xmlns:cx5="http://schemas.microsoft.com/office/drawing/2016/5/11/chartex" xmlns:cx6="http://schemas.microsoft.com/office/drawing/2016/5/12/chartex" xmlns:cx7="http://schemas.microsoft.com/office/drawing/2016/5/13/chartex" xmlns:cx8="http://schemas.microsoft.com/office/drawing/2016/5/14/chartex" xmlns:mc="http://schemas.openxmlformats.org/markup-compatibility/2006" xmlns:aink="http://schemas.microsoft.com/office/drawing/2016/ink" xmlns:am3d="http://schemas.microsoft.com/office/drawing/2017/model3d" xmlns:o="urn:schemas-microsoft-com:office:office" xmlns:r="http://schemas.openxmlformats.org/officeDocument/2006/relationships" xmlns:m="http://schemas.openxmlformats.org/officeDocument/2006/math" xmlns:v="urn:schemas-microsoft-com:vml" xmlns:wp14="http://schemas.microsoft.com/office/word/2010/wordprocessingDrawing" xmlns:wp="http://schemas.openxmlformats.org/drawingml/2006/wordprocessingDrawing" xmlns:w10="urn:schemas-microsoft-com:office:word" xmlns:w="http://schemas.openxmlformats.org/wordprocessingml/2006/main" xmlns:w14="http://schemas.microsoft.com/office/word/2010/wordml" xmlns:w15="http://schemas.microsoft.com/office/word/2012/wordml" xmlns:w16cex="http://schemas.microsoft.com/office/word/2018/wordml/cex" xmlns:w16cid="http://schemas.microsoft.com/office/word/2016/wordml/cid" xmlns:w16="http://schemas.microsoft.com/office/word/2018/wordml" xmlns:w16se="http://schemas.microsoft.com/office/word/2015/wordml/symex" xmlns:wpg="http://schemas.microsoft.com/office/word/2010/wordprocessingGroup" xmlns:wpi="http://schemas.microsoft.com/office/word/2010/wordprocessingInk" xmlns:wne="http://schemas.microsoft.com/office/word/2006/wordml" xmlns:wps="http://schemas.microsoft.com/office/word/2010/wordprocessingShape" mc:Ignorable="w14 w15 w16se w16cid w16 w16cex wp14">
   <w:p>
     <w:pPr>
-      <w:pStyle w:val="Yltunniste"/>
+      <w:pStyle w:val="Header"/>
       <w:jc w:val="center"/>
     </w:pPr>
   </w:p>
@@ -452,7 +728,7 @@
 </file>
 
 <file path=word/numbering.xml><?xml version="1.0" encoding="utf-8"?>
-<w:numbering xmlns:wpc="http://schemas.microsoft.com/office/word/2010/wordprocessingCanvas" xmlns:cx="http://schemas.microsoft.com/office/drawing/2014/chartex" xmlns:cx1="http://schemas.microsoft.com/office/drawing/2015/9/8/chartex" xmlns:cx2="http://schemas.microsoft.com/office/drawing/2015/10/21/chartex" xmlns:cx3="http://schemas.microsoft.com/office/drawing/2016/5/9/chartex" xmlns:cx4="http://schemas.microsoft.com/office/drawing/2016/5/10/chartex" xmlns:cx5="http://schemas.microsoft.com/office/drawing/2016/5/11/chartex" xmlns:cx6="http://schemas.microsoft.com/office/drawing/2016/5/12/chartex" xmlns:cx7="http://schemas.microsoft.com/office/drawing/2016/5/13/chartex" xmlns:cx8="http://schemas.microsoft.com/office/drawing/2016/5/14/chartex" xmlns:mc="http://schemas.openxmlformats.org/markup-compatibility/2006" xmlns:aink="http://schemas.microsoft.com/office/drawing/2016/ink" xmlns:am3d="http://schemas.microsoft.com/office/drawing/2017/model3d" xmlns:o="urn:schemas-microsoft-com:office:office" xmlns:r="http://schemas.openxmlformats.org/officeDocument/2006/relationships" xmlns:m="http://schemas.openxmlformats.org/officeDocument/2006/math" xmlns:v="urn:schemas-microsoft-com:vml" xmlns:wp14="http://schemas.microsoft.com/office/word/2010/wordprocessingDrawing" xmlns:wp="http://schemas.openxmlformats.org/drawingml/2006/wordprocessingDrawing" xmlns:w10="urn:schemas-microsoft-com:office:word" xmlns:w="http://schemas.openxmlformats.org/wordprocessingml/2006/main" xmlns:w14="http://schemas.microsoft.com/office/word/2010/wordml" xmlns:w15="http://schemas.microsoft.com/office/word/2012/wordml" xmlns:w16cid="http://schemas.microsoft.com/office/word/2016/wordml/cid" xmlns:w16se="http://schemas.microsoft.com/office/word/2015/wordml/symex" xmlns:wpg="http://schemas.microsoft.com/office/word/2010/wordprocessingGroup" xmlns:wpi="http://schemas.microsoft.com/office/word/2010/wordprocessingInk" xmlns:wne="http://schemas.microsoft.com/office/word/2006/wordml" xmlns:wps="http://schemas.microsoft.com/office/word/2010/wordprocessingShape" mc:Ignorable="w14 w15 w16se w16cid wp14">
+<w:numbering xmlns:wpc="http://schemas.microsoft.com/office/word/2010/wordprocessingCanvas" xmlns:cx="http://schemas.microsoft.com/office/drawing/2014/chartex" xmlns:cx1="http://schemas.microsoft.com/office/drawing/2015/9/8/chartex" xmlns:cx2="http://schemas.microsoft.com/office/drawing/2015/10/21/chartex" xmlns:cx3="http://schemas.microsoft.com/office/drawing/2016/5/9/chartex" xmlns:cx4="http://schemas.microsoft.com/office/drawing/2016/5/10/chartex" xmlns:cx5="http://schemas.microsoft.com/office/drawing/2016/5/11/chartex" xmlns:cx6="http://schemas.microsoft.com/office/drawing/2016/5/12/chartex" xmlns:cx7="http://schemas.microsoft.com/office/drawing/2016/5/13/chartex" xmlns:cx8="http://schemas.microsoft.com/office/drawing/2016/5/14/chartex" xmlns:mc="http://schemas.openxmlformats.org/markup-compatibility/2006" xmlns:aink="http://schemas.microsoft.com/office/drawing/2016/ink" xmlns:am3d="http://schemas.microsoft.com/office/drawing/2017/model3d" xmlns:o="urn:schemas-microsoft-com:office:office" xmlns:r="http://schemas.openxmlformats.org/officeDocument/2006/relationships" xmlns:m="http://schemas.openxmlformats.org/officeDocument/2006/math" xmlns:v="urn:schemas-microsoft-com:vml" xmlns:wp14="http://schemas.microsoft.com/office/word/2010/wordprocessingDrawing" xmlns:wp="http://schemas.openxmlformats.org/drawingml/2006/wordprocessingDrawing" xmlns:w10="urn:schemas-microsoft-com:office:word" xmlns:w="http://schemas.openxmlformats.org/wordprocessingml/2006/main" xmlns:w14="http://schemas.microsoft.com/office/word/2010/wordml" xmlns:w15="http://schemas.microsoft.com/office/word/2012/wordml" xmlns:w16cex="http://schemas.microsoft.com/office/word/2018/wordml/cex" xmlns:w16cid="http://schemas.microsoft.com/office/word/2016/wordml/cid" xmlns:w16="http://schemas.microsoft.com/office/word/2018/wordml" xmlns:w16se="http://schemas.microsoft.com/office/word/2015/wordml/symex" xmlns:wpg="http://schemas.microsoft.com/office/word/2010/wordprocessingGroup" xmlns:wpi="http://schemas.microsoft.com/office/word/2010/wordprocessingInk" xmlns:wne="http://schemas.microsoft.com/office/word/2006/wordml" xmlns:wps="http://schemas.microsoft.com/office/word/2010/wordprocessingShape" mc:Ignorable="w14 w15 w16se w16cid w16 w16cex wp14">
   <w:abstractNum w:abstractNumId="0" w15:restartNumberingAfterBreak="0">
     <w:nsid w:val="3B530E8E"/>
     <w:multiLevelType w:val="hybridMultilevel"/>
@@ -1269,7 +1545,7 @@
     <w:lvl w:ilvl="0">
       <w:start w:val="1"/>
       <w:numFmt w:val="decimal"/>
-      <w:pStyle w:val="Otsikko1"/>
+      <w:pStyle w:val="Heading1"/>
       <w:lvlText w:val="%1"/>
       <w:lvlJc w:val="left"/>
       <w:pPr>
@@ -1282,7 +1558,7 @@
     <w:lvl w:ilvl="1">
       <w:start w:val="1"/>
       <w:numFmt w:val="decimal"/>
-      <w:pStyle w:val="Otsikko2"/>
+      <w:pStyle w:val="Heading2"/>
       <w:lvlText w:val="%1.%2"/>
       <w:lvlJc w:val="left"/>
       <w:pPr>
@@ -1295,7 +1571,7 @@
     <w:lvl w:ilvl="2">
       <w:start w:val="1"/>
       <w:numFmt w:val="decimal"/>
-      <w:pStyle w:val="Otsikko3"/>
+      <w:pStyle w:val="Heading3"/>
       <w:lvlText w:val="%1.%2.%3"/>
       <w:lvlJc w:val="left"/>
       <w:pPr>
@@ -1308,7 +1584,7 @@
     <w:lvl w:ilvl="3">
       <w:start w:val="1"/>
       <w:numFmt w:val="decimal"/>
-      <w:pStyle w:val="Otsikko4"/>
+      <w:pStyle w:val="Heading4"/>
       <w:lvlText w:val="%1.%2.%3.%4"/>
       <w:lvlJc w:val="left"/>
       <w:pPr>
@@ -1321,7 +1597,7 @@
     <w:lvl w:ilvl="4">
       <w:start w:val="1"/>
       <w:numFmt w:val="decimal"/>
-      <w:pStyle w:val="Otsikko5"/>
+      <w:pStyle w:val="Heading5"/>
       <w:lvlText w:val="%1.%2.%3.%4.%5"/>
       <w:lvlJc w:val="left"/>
       <w:pPr>
@@ -1334,7 +1610,7 @@
     <w:lvl w:ilvl="5">
       <w:start w:val="1"/>
       <w:numFmt w:val="decimal"/>
-      <w:pStyle w:val="Otsikko6"/>
+      <w:pStyle w:val="Heading6"/>
       <w:lvlText w:val="%1.%2.%3.%4.%5.%6"/>
       <w:lvlJc w:val="left"/>
       <w:pPr>
@@ -1347,7 +1623,7 @@
     <w:lvl w:ilvl="6">
       <w:start w:val="1"/>
       <w:numFmt w:val="decimal"/>
-      <w:pStyle w:val="Otsikko7"/>
+      <w:pStyle w:val="Heading7"/>
       <w:lvlText w:val="%1.%2.%3.%4.%5.%6.%7"/>
       <w:lvlJc w:val="left"/>
       <w:pPr>
@@ -1360,7 +1636,7 @@
     <w:lvl w:ilvl="7">
       <w:start w:val="1"/>
       <w:numFmt w:val="decimal"/>
-      <w:pStyle w:val="Otsikko8"/>
+      <w:pStyle w:val="Heading8"/>
       <w:lvlText w:val="%1.%2.%3.%4.%5.%6.%7.%8"/>
       <w:lvlJc w:val="left"/>
       <w:pPr>
@@ -1373,7 +1649,7 @@
     <w:lvl w:ilvl="8">
       <w:start w:val="1"/>
       <w:numFmt w:val="decimal"/>
-      <w:pStyle w:val="Otsikko9"/>
+      <w:pStyle w:val="Heading9"/>
       <w:lvlText w:val="%1.%2.%3.%4.%5.%6.%7.%8.%9"/>
       <w:lvlJc w:val="left"/>
       <w:pPr>
@@ -1412,7 +1688,7 @@
 </file>
 
 <file path=word/styles.xml><?xml version="1.0" encoding="utf-8"?>
-<w:styles xmlns:mc="http://schemas.openxmlformats.org/markup-compatibility/2006" xmlns:r="http://schemas.openxmlformats.org/officeDocument/2006/relationships" xmlns:w="http://schemas.openxmlformats.org/wordprocessingml/2006/main" xmlns:w14="http://schemas.microsoft.com/office/word/2010/wordml" xmlns:w15="http://schemas.microsoft.com/office/word/2012/wordml" xmlns:w16cid="http://schemas.microsoft.com/office/word/2016/wordml/cid" xmlns:w16se="http://schemas.microsoft.com/office/word/2015/wordml/symex" mc:Ignorable="w14 w15 w16se w16cid">
+<w:styles xmlns:mc="http://schemas.openxmlformats.org/markup-compatibility/2006" xmlns:r="http://schemas.openxmlformats.org/officeDocument/2006/relationships" xmlns:w="http://schemas.openxmlformats.org/wordprocessingml/2006/main" xmlns:w14="http://schemas.microsoft.com/office/word/2010/wordml" xmlns:w15="http://schemas.microsoft.com/office/word/2012/wordml" xmlns:w16cex="http://schemas.microsoft.com/office/word/2018/wordml/cex" xmlns:w16cid="http://schemas.microsoft.com/office/word/2016/wordml/cid" xmlns:w16="http://schemas.microsoft.com/office/word/2018/wordml" xmlns:w16se="http://schemas.microsoft.com/office/word/2015/wordml/symex" mc:Ignorable="w14 w15 w16se w16cid w16 w16cex">
   <w:docDefaults>
     <w:rPrDefault>
       <w:rPr>
@@ -1422,7 +1698,7 @@
     </w:rPrDefault>
     <w:pPrDefault/>
   </w:docDefaults>
-  <w:latentStyles w:defLockedState="0" w:defUIPriority="0" w:defSemiHidden="0" w:defUnhideWhenUsed="0" w:defQFormat="0" w:count="375">
+  <w:latentStyles w:defLockedState="0" w:defUIPriority="0" w:defSemiHidden="0" w:defUnhideWhenUsed="0" w:defQFormat="0" w:count="376">
     <w:lsdException w:name="Normal" w:qFormat="1"/>
     <w:lsdException w:name="heading 1" w:qFormat="1"/>
     <w:lsdException w:name="heading 2" w:qFormat="1"/>
@@ -1438,7 +1714,9 @@
     <w:lsdException w:name="Subtitle" w:qFormat="1"/>
     <w:lsdException w:name="Strong" w:qFormat="1"/>
     <w:lsdException w:name="Emphasis" w:qFormat="1"/>
+    <w:lsdException w:name="HTML Variable" w:semiHidden="1" w:unhideWhenUsed="1"/>
     <w:lsdException w:name="Normal Table" w:semiHidden="1" w:unhideWhenUsed="1"/>
+    <w:lsdException w:name="Outline List 3" w:semiHidden="1" w:unhideWhenUsed="1"/>
     <w:lsdException w:name="Table Simple 1" w:semiHidden="1" w:unhideWhenUsed="1"/>
     <w:lsdException w:name="Table Simple 2" w:semiHidden="1" w:unhideWhenUsed="1"/>
     <w:lsdException w:name="Table Simple 3" w:semiHidden="1" w:unhideWhenUsed="1"/>
@@ -1481,6 +1759,7 @@
     <w:lsdException w:name="Table Web 1" w:semiHidden="1" w:unhideWhenUsed="1"/>
     <w:lsdException w:name="Table Web 2" w:semiHidden="1" w:unhideWhenUsed="1"/>
     <w:lsdException w:name="Table Web 3" w:semiHidden="1" w:unhideWhenUsed="1"/>
+    <w:lsdException w:name="Balloon Text" w:semiHidden="1" w:unhideWhenUsed="1"/>
     <w:lsdException w:name="Table Theme" w:semiHidden="1" w:unhideWhenUsed="1"/>
     <w:lsdException w:name="Placeholder Text" w:semiHidden="1" w:uiPriority="99"/>
     <w:lsdException w:name="No Spacing" w:uiPriority="1" w:qFormat="1"/>
@@ -1701,8 +1980,9 @@
     <w:lsdException w:name="Smart Hyperlink" w:semiHidden="1" w:uiPriority="99" w:unhideWhenUsed="1"/>
     <w:lsdException w:name="Hashtag" w:semiHidden="1" w:uiPriority="99" w:unhideWhenUsed="1"/>
     <w:lsdException w:name="Unresolved Mention" w:semiHidden="1" w:uiPriority="99" w:unhideWhenUsed="1"/>
+    <w:lsdException w:name="Smart Link" w:semiHidden="1" w:uiPriority="99" w:unhideWhenUsed="1"/>
   </w:latentStyles>
-  <w:style w:type="paragraph" w:default="1" w:styleId="Normaali">
+  <w:style w:type="paragraph" w:default="1" w:styleId="Normal">
     <w:name w:val="Normal"/>
     <w:qFormat/>
     <w:rPr>
@@ -1711,10 +1991,10 @@
       <w:lang w:eastAsia="en-US"/>
     </w:rPr>
   </w:style>
-  <w:style w:type="paragraph" w:styleId="Otsikko1">
+  <w:style w:type="paragraph" w:styleId="Heading1">
     <w:name w:val="heading 1"/>
-    <w:basedOn w:val="Normaali"/>
-    <w:next w:val="Normaali"/>
+    <w:basedOn w:val="Normal"/>
+    <w:next w:val="Normal"/>
     <w:qFormat/>
     <w:pPr>
       <w:keepNext/>
@@ -1734,10 +2014,10 @@
       <w:szCs w:val="32"/>
     </w:rPr>
   </w:style>
-  <w:style w:type="paragraph" w:styleId="Otsikko2">
+  <w:style w:type="paragraph" w:styleId="Heading2">
     <w:name w:val="heading 2"/>
-    <w:basedOn w:val="Normaali"/>
-    <w:next w:val="Normaali"/>
+    <w:basedOn w:val="Normal"/>
+    <w:next w:val="Normal"/>
     <w:qFormat/>
     <w:pPr>
       <w:keepNext/>
@@ -1756,10 +2036,10 @@
       <w:szCs w:val="26"/>
     </w:rPr>
   </w:style>
-  <w:style w:type="paragraph" w:styleId="Otsikko3">
+  <w:style w:type="paragraph" w:styleId="Heading3">
     <w:name w:val="heading 3"/>
-    <w:basedOn w:val="Normaali"/>
-    <w:next w:val="Normaali"/>
+    <w:basedOn w:val="Normal"/>
+    <w:next w:val="Normal"/>
     <w:qFormat/>
     <w:pPr>
       <w:keepNext/>
@@ -1774,10 +2054,10 @@
       <w:bCs/>
     </w:rPr>
   </w:style>
-  <w:style w:type="paragraph" w:styleId="Otsikko4">
+  <w:style w:type="paragraph" w:styleId="Heading4">
     <w:name w:val="heading 4"/>
-    <w:basedOn w:val="Normaali"/>
-    <w:next w:val="Normaali"/>
+    <w:basedOn w:val="Normal"/>
+    <w:next w:val="Normal"/>
     <w:qFormat/>
     <w:pPr>
       <w:keepNext/>
@@ -1794,10 +2074,10 @@
       <w:szCs w:val="26"/>
     </w:rPr>
   </w:style>
-  <w:style w:type="paragraph" w:styleId="Otsikko5">
+  <w:style w:type="paragraph" w:styleId="Heading5">
     <w:name w:val="heading 5"/>
-    <w:basedOn w:val="Normaali"/>
-    <w:next w:val="Normaali"/>
+    <w:basedOn w:val="Normal"/>
+    <w:next w:val="Normal"/>
     <w:qFormat/>
     <w:pPr>
       <w:keepNext/>
@@ -1814,10 +2094,10 @@
       <w:szCs w:val="32"/>
     </w:rPr>
   </w:style>
-  <w:style w:type="paragraph" w:styleId="Otsikko6">
+  <w:style w:type="paragraph" w:styleId="Heading6">
     <w:name w:val="heading 6"/>
-    <w:basedOn w:val="Normaali"/>
-    <w:next w:val="Normaali"/>
+    <w:basedOn w:val="Normal"/>
+    <w:next w:val="Normal"/>
     <w:qFormat/>
     <w:pPr>
       <w:keepNext/>
@@ -1834,10 +2114,10 @@
       <w:szCs w:val="28"/>
     </w:rPr>
   </w:style>
-  <w:style w:type="paragraph" w:styleId="Otsikko7">
+  <w:style w:type="paragraph" w:styleId="Heading7">
     <w:name w:val="heading 7"/>
-    <w:basedOn w:val="Normaali"/>
-    <w:next w:val="Normaali"/>
+    <w:basedOn w:val="Normal"/>
+    <w:next w:val="Normal"/>
     <w:qFormat/>
     <w:pPr>
       <w:numPr>
@@ -1848,10 +2128,10 @@
       <w:outlineLvl w:val="6"/>
     </w:pPr>
   </w:style>
-  <w:style w:type="paragraph" w:styleId="Otsikko8">
+  <w:style w:type="paragraph" w:styleId="Heading8">
     <w:name w:val="heading 8"/>
-    <w:basedOn w:val="Normaali"/>
-    <w:next w:val="Normaali"/>
+    <w:basedOn w:val="Normal"/>
+    <w:next w:val="Normal"/>
     <w:qFormat/>
     <w:pPr>
       <w:numPr>
@@ -1866,10 +2146,10 @@
       <w:iCs/>
     </w:rPr>
   </w:style>
-  <w:style w:type="paragraph" w:styleId="Otsikko9">
+  <w:style w:type="paragraph" w:styleId="Heading9">
     <w:name w:val="heading 9"/>
-    <w:basedOn w:val="Normaali"/>
-    <w:next w:val="Normaali"/>
+    <w:basedOn w:val="Normal"/>
+    <w:next w:val="Normal"/>
     <w:qFormat/>
     <w:pPr>
       <w:numPr>
@@ -1885,13 +2165,13 @@
       <w:szCs w:val="22"/>
     </w:rPr>
   </w:style>
-  <w:style w:type="character" w:default="1" w:styleId="Kappaleenoletusfontti">
+  <w:style w:type="character" w:default="1" w:styleId="DefaultParagraphFont">
     <w:name w:val="Default Paragraph Font"/>
     <w:uiPriority w:val="1"/>
     <w:semiHidden/>
     <w:unhideWhenUsed/>
   </w:style>
-  <w:style w:type="table" w:default="1" w:styleId="Normaalitaulukko">
+  <w:style w:type="table" w:default="1" w:styleId="TableNormal">
     <w:name w:val="Normal Table"/>
     <w:uiPriority w:val="99"/>
     <w:semiHidden/>
@@ -1906,128 +2186,128 @@
       </w:tblCellMar>
     </w:tblPr>
   </w:style>
-  <w:style w:type="numbering" w:default="1" w:styleId="Eiluetteloa">
+  <w:style w:type="numbering" w:default="1" w:styleId="NoList">
     <w:name w:val="No List"/>
     <w:uiPriority w:val="99"/>
     <w:semiHidden/>
     <w:unhideWhenUsed/>
   </w:style>
-  <w:style w:type="paragraph" w:styleId="Leipteksti">
+  <w:style w:type="paragraph" w:styleId="BodyText">
     <w:name w:val="Body Text"/>
-    <w:basedOn w:val="Normaali"/>
-    <w:link w:val="LeiptekstiChar"/>
+    <w:basedOn w:val="Normal"/>
+    <w:link w:val="BodyTextChar"/>
     <w:pPr>
       <w:spacing w:line="360" w:lineRule="auto"/>
       <w:jc w:val="both"/>
     </w:pPr>
   </w:style>
-  <w:style w:type="character" w:styleId="Hyperlinkki">
+  <w:style w:type="character" w:styleId="Hyperlink">
     <w:name w:val="Hyperlink"/>
     <w:rPr>
       <w:color w:val="0000FF"/>
       <w:u w:val="single"/>
     </w:rPr>
   </w:style>
-  <w:style w:type="paragraph" w:styleId="Hakemisto1">
+  <w:style w:type="paragraph" w:styleId="Index1">
     <w:name w:val="index 1"/>
-    <w:basedOn w:val="Normaali"/>
-    <w:next w:val="Normaali"/>
+    <w:basedOn w:val="Normal"/>
+    <w:next w:val="Normal"/>
     <w:autoRedefine/>
     <w:semiHidden/>
     <w:pPr>
       <w:ind w:left="240" w:hanging="240"/>
     </w:pPr>
   </w:style>
-  <w:style w:type="paragraph" w:styleId="Hakemisto2">
+  <w:style w:type="paragraph" w:styleId="Index2">
     <w:name w:val="index 2"/>
-    <w:basedOn w:val="Normaali"/>
-    <w:next w:val="Normaali"/>
+    <w:basedOn w:val="Normal"/>
+    <w:next w:val="Normal"/>
     <w:autoRedefine/>
     <w:semiHidden/>
     <w:pPr>
       <w:ind w:left="480" w:hanging="240"/>
     </w:pPr>
   </w:style>
-  <w:style w:type="paragraph" w:styleId="Hakemisto3">
+  <w:style w:type="paragraph" w:styleId="Index3">
     <w:name w:val="index 3"/>
-    <w:basedOn w:val="Normaali"/>
-    <w:next w:val="Normaali"/>
+    <w:basedOn w:val="Normal"/>
+    <w:next w:val="Normal"/>
     <w:autoRedefine/>
     <w:semiHidden/>
     <w:pPr>
       <w:ind w:left="720" w:hanging="240"/>
     </w:pPr>
   </w:style>
-  <w:style w:type="paragraph" w:styleId="Hakemisto4">
+  <w:style w:type="paragraph" w:styleId="Index4">
     <w:name w:val="index 4"/>
-    <w:basedOn w:val="Normaali"/>
-    <w:next w:val="Normaali"/>
+    <w:basedOn w:val="Normal"/>
+    <w:next w:val="Normal"/>
     <w:autoRedefine/>
     <w:semiHidden/>
     <w:pPr>
       <w:ind w:left="960" w:hanging="240"/>
     </w:pPr>
   </w:style>
-  <w:style w:type="paragraph" w:styleId="Hakemisto5">
+  <w:style w:type="paragraph" w:styleId="Index5">
     <w:name w:val="index 5"/>
-    <w:basedOn w:val="Normaali"/>
-    <w:next w:val="Normaali"/>
+    <w:basedOn w:val="Normal"/>
+    <w:next w:val="Normal"/>
     <w:autoRedefine/>
     <w:semiHidden/>
     <w:pPr>
       <w:ind w:left="1200" w:hanging="240"/>
     </w:pPr>
   </w:style>
-  <w:style w:type="paragraph" w:styleId="Hakemisto6">
+  <w:style w:type="paragraph" w:styleId="Index6">
     <w:name w:val="index 6"/>
-    <w:basedOn w:val="Normaali"/>
-    <w:next w:val="Normaali"/>
+    <w:basedOn w:val="Normal"/>
+    <w:next w:val="Normal"/>
     <w:autoRedefine/>
     <w:semiHidden/>
     <w:pPr>
       <w:ind w:left="1440" w:hanging="240"/>
     </w:pPr>
   </w:style>
-  <w:style w:type="paragraph" w:styleId="Hakemisto7">
+  <w:style w:type="paragraph" w:styleId="Index7">
     <w:name w:val="index 7"/>
-    <w:basedOn w:val="Normaali"/>
-    <w:next w:val="Normaali"/>
+    <w:basedOn w:val="Normal"/>
+    <w:next w:val="Normal"/>
     <w:autoRedefine/>
     <w:semiHidden/>
     <w:pPr>
       <w:ind w:left="1680" w:hanging="240"/>
     </w:pPr>
   </w:style>
-  <w:style w:type="paragraph" w:styleId="Hakemisto8">
+  <w:style w:type="paragraph" w:styleId="Index8">
     <w:name w:val="index 8"/>
-    <w:basedOn w:val="Normaali"/>
-    <w:next w:val="Normaali"/>
+    <w:basedOn w:val="Normal"/>
+    <w:next w:val="Normal"/>
     <w:autoRedefine/>
     <w:semiHidden/>
     <w:pPr>
       <w:ind w:left="1920" w:hanging="240"/>
     </w:pPr>
   </w:style>
-  <w:style w:type="paragraph" w:styleId="Hakemisto9">
+  <w:style w:type="paragraph" w:styleId="Index9">
     <w:name w:val="index 9"/>
-    <w:basedOn w:val="Normaali"/>
-    <w:next w:val="Normaali"/>
+    <w:basedOn w:val="Normal"/>
+    <w:next w:val="Normal"/>
     <w:autoRedefine/>
     <w:semiHidden/>
     <w:pPr>
       <w:ind w:left="2160" w:hanging="240"/>
     </w:pPr>
   </w:style>
-  <w:style w:type="paragraph" w:styleId="Hakemistonotsikko">
+  <w:style w:type="paragraph" w:styleId="IndexHeading">
     <w:name w:val="index heading"/>
-    <w:basedOn w:val="Normaali"/>
-    <w:next w:val="Hakemisto1"/>
+    <w:basedOn w:val="Normal"/>
+    <w:next w:val="Index1"/>
     <w:semiHidden/>
   </w:style>
-  <w:style w:type="paragraph" w:styleId="Sisluet1">
+  <w:style w:type="paragraph" w:styleId="TOC1">
     <w:name w:val="toc 1"/>
-    <w:basedOn w:val="Normaali"/>
-    <w:next w:val="Normaali"/>
+    <w:basedOn w:val="Normal"/>
+    <w:next w:val="Normal"/>
     <w:autoRedefine/>
     <w:semiHidden/>
     <w:rsid w:val="009403CA"/>
@@ -2046,10 +2326,10 @@
       <w:noProof/>
     </w:rPr>
   </w:style>
-  <w:style w:type="paragraph" w:styleId="Sisluet2">
+  <w:style w:type="paragraph" w:styleId="TOC2">
     <w:name w:val="toc 2"/>
-    <w:basedOn w:val="Normaali"/>
-    <w:next w:val="Normaali"/>
+    <w:basedOn w:val="Normal"/>
+    <w:next w:val="Normal"/>
     <w:autoRedefine/>
     <w:semiHidden/>
     <w:rsid w:val="009403CA"/>
@@ -2065,10 +2345,10 @@
       <w:smallCaps/>
     </w:rPr>
   </w:style>
-  <w:style w:type="paragraph" w:styleId="Sisluet3">
+  <w:style w:type="paragraph" w:styleId="TOC3">
     <w:name w:val="toc 3"/>
-    <w:basedOn w:val="Normaali"/>
-    <w:next w:val="Normaali"/>
+    <w:basedOn w:val="Normal"/>
+    <w:next w:val="Normal"/>
     <w:autoRedefine/>
     <w:semiHidden/>
     <w:pPr>
@@ -2079,69 +2359,69 @@
       <w:iCs/>
     </w:rPr>
   </w:style>
-  <w:style w:type="paragraph" w:styleId="Sisluet4">
+  <w:style w:type="paragraph" w:styleId="TOC4">
     <w:name w:val="toc 4"/>
-    <w:basedOn w:val="Normaali"/>
-    <w:next w:val="Normaali"/>
+    <w:basedOn w:val="Normal"/>
+    <w:next w:val="Normal"/>
     <w:autoRedefine/>
     <w:semiHidden/>
     <w:pPr>
       <w:ind w:left="720"/>
     </w:pPr>
   </w:style>
-  <w:style w:type="paragraph" w:styleId="Sisluet5">
+  <w:style w:type="paragraph" w:styleId="TOC5">
     <w:name w:val="toc 5"/>
-    <w:basedOn w:val="Normaali"/>
-    <w:next w:val="Normaali"/>
+    <w:basedOn w:val="Normal"/>
+    <w:next w:val="Normal"/>
     <w:autoRedefine/>
     <w:semiHidden/>
     <w:pPr>
       <w:ind w:left="960"/>
     </w:pPr>
   </w:style>
-  <w:style w:type="paragraph" w:styleId="Sisluet6">
+  <w:style w:type="paragraph" w:styleId="TOC6">
     <w:name w:val="toc 6"/>
-    <w:basedOn w:val="Normaali"/>
-    <w:next w:val="Normaali"/>
+    <w:basedOn w:val="Normal"/>
+    <w:next w:val="Normal"/>
     <w:autoRedefine/>
     <w:semiHidden/>
     <w:pPr>
       <w:ind w:left="1200"/>
     </w:pPr>
   </w:style>
-  <w:style w:type="paragraph" w:styleId="Sisluet7">
+  <w:style w:type="paragraph" w:styleId="TOC7">
     <w:name w:val="toc 7"/>
-    <w:basedOn w:val="Normaali"/>
-    <w:next w:val="Normaali"/>
+    <w:basedOn w:val="Normal"/>
+    <w:next w:val="Normal"/>
     <w:autoRedefine/>
     <w:semiHidden/>
     <w:pPr>
       <w:ind w:left="1440"/>
     </w:pPr>
   </w:style>
-  <w:style w:type="paragraph" w:styleId="Sisluet8">
+  <w:style w:type="paragraph" w:styleId="TOC8">
     <w:name w:val="toc 8"/>
-    <w:basedOn w:val="Normaali"/>
-    <w:next w:val="Normaali"/>
+    <w:basedOn w:val="Normal"/>
+    <w:next w:val="Normal"/>
     <w:autoRedefine/>
     <w:semiHidden/>
     <w:pPr>
       <w:ind w:left="1680"/>
     </w:pPr>
   </w:style>
-  <w:style w:type="paragraph" w:styleId="Sisluet9">
+  <w:style w:type="paragraph" w:styleId="TOC9">
     <w:name w:val="toc 9"/>
-    <w:basedOn w:val="Normaali"/>
-    <w:next w:val="Normaali"/>
+    <w:basedOn w:val="Normal"/>
+    <w:next w:val="Normal"/>
     <w:autoRedefine/>
     <w:semiHidden/>
     <w:pPr>
       <w:ind w:left="1920"/>
     </w:pPr>
   </w:style>
-  <w:style w:type="paragraph" w:styleId="Alatunniste">
+  <w:style w:type="paragraph" w:styleId="Footer">
     <w:name w:val="footer"/>
-    <w:basedOn w:val="Normaali"/>
+    <w:basedOn w:val="Normal"/>
     <w:pPr>
       <w:tabs>
         <w:tab w:val="center" w:pos="4819"/>
@@ -2149,13 +2429,13 @@
       </w:tabs>
     </w:pPr>
   </w:style>
-  <w:style w:type="character" w:styleId="Sivunumero">
+  <w:style w:type="character" w:styleId="PageNumber">
     <w:name w:val="page number"/>
-    <w:basedOn w:val="Kappaleenoletusfontti"/>
-  </w:style>
-  <w:style w:type="paragraph" w:styleId="Yltunniste">
+    <w:basedOn w:val="DefaultParagraphFont"/>
+  </w:style>
+  <w:style w:type="paragraph" w:styleId="Header">
     <w:name w:val="header"/>
-    <w:basedOn w:val="Normaali"/>
+    <w:basedOn w:val="Normal"/>
     <w:pPr>
       <w:tabs>
         <w:tab w:val="center" w:pos="4819"/>
@@ -2163,9 +2443,9 @@
       </w:tabs>
     </w:pPr>
   </w:style>
-  <w:style w:type="paragraph" w:styleId="Otsikko">
+  <w:style w:type="paragraph" w:styleId="Title">
     <w:name w:val="Title"/>
-    <w:basedOn w:val="Normaali"/>
+    <w:basedOn w:val="Normal"/>
     <w:qFormat/>
     <w:pPr>
       <w:spacing w:line="360" w:lineRule="auto"/>
@@ -2179,16 +2459,16 @@
       <w:szCs w:val="28"/>
     </w:rPr>
   </w:style>
-  <w:style w:type="paragraph" w:styleId="Vaintekstin">
+  <w:style w:type="paragraph" w:styleId="PlainText">
     <w:name w:val="Plain Text"/>
-    <w:basedOn w:val="Normaali"/>
+    <w:basedOn w:val="Normal"/>
     <w:rPr>
       <w:rFonts w:ascii="Courier New" w:hAnsi="Courier New" w:cs="Courier New"/>
       <w:sz w:val="20"/>
       <w:szCs w:val="20"/>
     </w:rPr>
   </w:style>
-  <w:style w:type="character" w:styleId="AvattuHyperlinkki">
+  <w:style w:type="character" w:styleId="FollowedHyperlink">
     <w:name w:val="FollowedHyperlink"/>
     <w:rPr>
       <w:color w:val="800080"/>
@@ -2212,7 +2492,7 @@
   </w:style>
   <w:style w:type="paragraph" w:customStyle="1" w:styleId="font5">
     <w:name w:val="font5"/>
-    <w:basedOn w:val="Normaali"/>
+    <w:basedOn w:val="Normal"/>
     <w:pPr>
       <w:spacing w:before="100" w:beforeAutospacing="1" w:after="100" w:afterAutospacing="1"/>
     </w:pPr>
@@ -2226,7 +2506,7 @@
   </w:style>
   <w:style w:type="paragraph" w:customStyle="1" w:styleId="font6">
     <w:name w:val="font6"/>
-    <w:basedOn w:val="Normaali"/>
+    <w:basedOn w:val="Normal"/>
     <w:pPr>
       <w:spacing w:before="100" w:beforeAutospacing="1" w:after="100" w:afterAutospacing="1"/>
     </w:pPr>
@@ -2238,7 +2518,7 @@
   </w:style>
   <w:style w:type="paragraph" w:customStyle="1" w:styleId="xl24">
     <w:name w:val="xl24"/>
-    <w:basedOn w:val="Normaali"/>
+    <w:basedOn w:val="Normal"/>
     <w:pPr>
       <w:pBdr>
         <w:left w:val="single" w:sz="4" w:space="0" w:color="auto"/>
@@ -2256,7 +2536,7 @@
   </w:style>
   <w:style w:type="paragraph" w:customStyle="1" w:styleId="xl25">
     <w:name w:val="xl25"/>
-    <w:basedOn w:val="Normaali"/>
+    <w:basedOn w:val="Normal"/>
     <w:pPr>
       <w:shd w:val="clear" w:color="auto" w:fill="FFFFFF"/>
       <w:spacing w:before="100" w:beforeAutospacing="1" w:after="100" w:afterAutospacing="1"/>
@@ -2271,7 +2551,7 @@
   </w:style>
   <w:style w:type="paragraph" w:customStyle="1" w:styleId="xl26">
     <w:name w:val="xl26"/>
-    <w:basedOn w:val="Normaali"/>
+    <w:basedOn w:val="Normal"/>
     <w:pPr>
       <w:pBdr>
         <w:left w:val="single" w:sz="4" w:space="0" w:color="auto"/>
@@ -2281,7 +2561,7 @@
   </w:style>
   <w:style w:type="paragraph" w:customStyle="1" w:styleId="xl27">
     <w:name w:val="xl27"/>
-    <w:basedOn w:val="Normaali"/>
+    <w:basedOn w:val="Normal"/>
     <w:pPr>
       <w:pBdr>
         <w:right w:val="single" w:sz="4" w:space="0" w:color="auto"/>
@@ -2291,7 +2571,7 @@
   </w:style>
   <w:style w:type="paragraph" w:customStyle="1" w:styleId="xl28">
     <w:name w:val="xl28"/>
-    <w:basedOn w:val="Normaali"/>
+    <w:basedOn w:val="Normal"/>
     <w:pPr>
       <w:spacing w:before="100" w:beforeAutospacing="1" w:after="100" w:afterAutospacing="1"/>
       <w:jc w:val="center"/>
@@ -2304,7 +2584,7 @@
   </w:style>
   <w:style w:type="paragraph" w:customStyle="1" w:styleId="xl29">
     <w:name w:val="xl29"/>
-    <w:basedOn w:val="Normaali"/>
+    <w:basedOn w:val="Normal"/>
     <w:pPr>
       <w:pBdr>
         <w:left w:val="single" w:sz="4" w:space="0" w:color="auto"/>
@@ -2315,7 +2595,7 @@
   </w:style>
   <w:style w:type="paragraph" w:customStyle="1" w:styleId="xl30">
     <w:name w:val="xl30"/>
-    <w:basedOn w:val="Normaali"/>
+    <w:basedOn w:val="Normal"/>
     <w:pPr>
       <w:shd w:val="clear" w:color="auto" w:fill="FFFFFF"/>
       <w:spacing w:before="100" w:beforeAutospacing="1" w:after="100" w:afterAutospacing="1"/>
@@ -2329,7 +2609,7 @@
   </w:style>
   <w:style w:type="paragraph" w:customStyle="1" w:styleId="xl31">
     <w:name w:val="xl31"/>
-    <w:basedOn w:val="Normaali"/>
+    <w:basedOn w:val="Normal"/>
     <w:pPr>
       <w:shd w:val="clear" w:color="auto" w:fill="FFFFFF"/>
       <w:spacing w:before="100" w:beforeAutospacing="1" w:after="100" w:afterAutospacing="1"/>
@@ -2337,7 +2617,7 @@
   </w:style>
   <w:style w:type="paragraph" w:customStyle="1" w:styleId="xl32">
     <w:name w:val="xl32"/>
-    <w:basedOn w:val="Normaali"/>
+    <w:basedOn w:val="Normal"/>
     <w:pPr>
       <w:shd w:val="clear" w:color="auto" w:fill="FFFFFF"/>
       <w:spacing w:before="100" w:beforeAutospacing="1" w:after="100" w:afterAutospacing="1"/>
@@ -2351,7 +2631,7 @@
   </w:style>
   <w:style w:type="paragraph" w:customStyle="1" w:styleId="xl33">
     <w:name w:val="xl33"/>
-    <w:basedOn w:val="Normaali"/>
+    <w:basedOn w:val="Normal"/>
     <w:pPr>
       <w:pBdr>
         <w:right w:val="single" w:sz="4" w:space="0" w:color="auto"/>
@@ -2362,7 +2642,7 @@
   </w:style>
   <w:style w:type="paragraph" w:customStyle="1" w:styleId="xl34">
     <w:name w:val="xl34"/>
-    <w:basedOn w:val="Normaali"/>
+    <w:basedOn w:val="Normal"/>
     <w:pPr>
       <w:shd w:val="clear" w:color="auto" w:fill="333333"/>
       <w:spacing w:before="100" w:beforeAutospacing="1" w:after="100" w:afterAutospacing="1"/>
@@ -2377,7 +2657,7 @@
   </w:style>
   <w:style w:type="paragraph" w:customStyle="1" w:styleId="xl35">
     <w:name w:val="xl35"/>
-    <w:basedOn w:val="Normaali"/>
+    <w:basedOn w:val="Normal"/>
     <w:pPr>
       <w:pBdr>
         <w:left w:val="single" w:sz="4" w:space="0" w:color="auto"/>
@@ -2394,7 +2674,7 @@
   </w:style>
   <w:style w:type="paragraph" w:customStyle="1" w:styleId="xl36">
     <w:name w:val="xl36"/>
-    <w:basedOn w:val="Normaali"/>
+    <w:basedOn w:val="Normal"/>
     <w:pPr>
       <w:shd w:val="clear" w:color="auto" w:fill="333333"/>
       <w:spacing w:before="100" w:beforeAutospacing="1" w:after="100" w:afterAutospacing="1"/>
@@ -2408,7 +2688,7 @@
   </w:style>
   <w:style w:type="paragraph" w:customStyle="1" w:styleId="xl37">
     <w:name w:val="xl37"/>
-    <w:basedOn w:val="Normaali"/>
+    <w:basedOn w:val="Normal"/>
     <w:pPr>
       <w:pBdr>
         <w:left w:val="single" w:sz="4" w:space="0" w:color="auto"/>
@@ -2419,7 +2699,7 @@
   </w:style>
   <w:style w:type="paragraph" w:customStyle="1" w:styleId="xl38">
     <w:name w:val="xl38"/>
-    <w:basedOn w:val="Normaali"/>
+    <w:basedOn w:val="Normal"/>
     <w:pPr>
       <w:shd w:val="clear" w:color="auto" w:fill="333333"/>
       <w:spacing w:before="100" w:beforeAutospacing="1" w:after="100" w:afterAutospacing="1"/>
@@ -2427,7 +2707,7 @@
   </w:style>
   <w:style w:type="paragraph" w:customStyle="1" w:styleId="xl39">
     <w:name w:val="xl39"/>
-    <w:basedOn w:val="Normaali"/>
+    <w:basedOn w:val="Normal"/>
     <w:pPr>
       <w:pBdr>
         <w:right w:val="single" w:sz="4" w:space="0" w:color="auto"/>
@@ -2436,15 +2716,15 @@
       <w:spacing w:before="100" w:beforeAutospacing="1" w:after="100" w:afterAutospacing="1"/>
     </w:pPr>
   </w:style>
-  <w:style w:type="paragraph" w:styleId="Pivmr">
+  <w:style w:type="paragraph" w:styleId="Date">
     <w:name w:val="Date"/>
-    <w:basedOn w:val="Normaali"/>
-    <w:next w:val="Normaali"/>
+    <w:basedOn w:val="Normal"/>
+    <w:next w:val="Normal"/>
     <w:rsid w:val="00166D0D"/>
   </w:style>
   <w:style w:type="paragraph" w:customStyle="1" w:styleId="Style1">
     <w:name w:val="Style1"/>
-    <w:basedOn w:val="Otsikko3"/>
+    <w:basedOn w:val="Heading3"/>
     <w:autoRedefine/>
     <w:rsid w:val="00E405A1"/>
     <w:pPr>
@@ -2454,9 +2734,9 @@
       <w:rFonts w:ascii="Arial" w:hAnsi="Arial"/>
     </w:rPr>
   </w:style>
-  <w:style w:type="table" w:styleId="TaulukkoRuudukko">
+  <w:style w:type="table" w:styleId="TableGrid">
     <w:name w:val="Table Grid"/>
-    <w:basedOn w:val="Normaalitaulukko"/>
+    <w:basedOn w:val="TableNormal"/>
     <w:rsid w:val="008A5436"/>
     <w:tblPr>
       <w:tblBorders>
@@ -2469,9 +2749,9 @@
       </w:tblBorders>
     </w:tblPr>
   </w:style>
-  <w:style w:type="character" w:customStyle="1" w:styleId="LeiptekstiChar">
-    <w:name w:val="Leipäteksti Char"/>
-    <w:link w:val="Leipteksti"/>
+  <w:style w:type="character" w:customStyle="1" w:styleId="BodyTextChar">
+    <w:name w:val="Body Text Char"/>
+    <w:link w:val="BodyText"/>
     <w:rsid w:val="00154C31"/>
     <w:rPr>
       <w:sz w:val="24"/>
@@ -2479,7 +2759,7 @@
       <w:lang w:val="fi-FI" w:eastAsia="en-US" w:bidi="ar-SA"/>
     </w:rPr>
   </w:style>
-  <w:style w:type="character" w:styleId="Korostus">
+  <w:style w:type="character" w:styleId="Emphasis">
     <w:name w:val="Emphasis"/>
     <w:qFormat/>
     <w:rsid w:val="00497E28"/>
@@ -2488,10 +2768,10 @@
       <w:iCs/>
     </w:rPr>
   </w:style>
-  <w:style w:type="paragraph" w:styleId="Seliteteksti">
+  <w:style w:type="paragraph" w:styleId="BalloonText">
     <w:name w:val="Balloon Text"/>
-    <w:basedOn w:val="Normaali"/>
-    <w:link w:val="SelitetekstiChar"/>
+    <w:basedOn w:val="Normal"/>
+    <w:link w:val="BalloonTextChar"/>
     <w:rsid w:val="00E83372"/>
     <w:rPr>
       <w:rFonts w:ascii="Tahoma" w:hAnsi="Tahoma" w:cs="Tahoma"/>
@@ -2499,9 +2779,9 @@
       <w:szCs w:val="16"/>
     </w:rPr>
   </w:style>
-  <w:style w:type="character" w:customStyle="1" w:styleId="SelitetekstiChar">
-    <w:name w:val="Seliteteksti Char"/>
-    <w:link w:val="Seliteteksti"/>
+  <w:style w:type="character" w:customStyle="1" w:styleId="BalloonTextChar">
+    <w:name w:val="Balloon Text Char"/>
+    <w:link w:val="BalloonText"/>
     <w:rsid w:val="00E83372"/>
     <w:rPr>
       <w:rFonts w:ascii="Tahoma" w:hAnsi="Tahoma" w:cs="Tahoma"/>

</xml_diff>